<commit_message>
Removing files that are pretty useless in this case
</commit_message>
<xml_diff>
--- a/ENVS8003_Ass4_word.docx
+++ b/ENVS8003_Ass4_word.docx
@@ -390,22 +390,7 @@
     </w:p>
     <w:p>
       <w:r>
-        <w:t>Climate change poses a significant threat to water, food security, and the well-being of India’s 1.2 billion people in the 21st century. The country experiences uneven spatial distribution</w:t>
-      </w:r>
-      <w:r>
-        <w:t xml:space="preserve"> </w:t>
-      </w:r>
-      <w:r>
-        <w:t>of water resources, with the drier northwest receiving scarce rainfall, while the northeast holds</w:t>
-      </w:r>
-      <w:r>
-        <w:t xml:space="preserve"> </w:t>
-      </w:r>
-      <w:r>
-        <w:t>the distinction of being the wettest region on Earth</w:t>
-      </w:r>
-      <w:r>
-        <w:t xml:space="preserve"> </w:t>
+        <w:t xml:space="preserve">Climate change poses a significant threat to water, food security, and the well-being of India’s 1.2 billion people in the 21st century. The country experiences uneven spatial distribution of water resources, with the drier northwest receiving scarce rainfall, while the northeast holds the distinction of being the wettest region on Earth </w:t>
       </w:r>
       <w:r>
         <w:fldChar w:fldCharType="begin"/>
@@ -420,21 +405,7 @@
         <w:rPr>
           <w:rFonts w:cs="Times New Roman"/>
         </w:rPr>
-        <w:t xml:space="preserve">(Goyal and </w:t>
-      </w:r>
-      <w:proofErr w:type="spellStart"/>
-      <w:r>
-        <w:rPr>
-          <w:rFonts w:cs="Times New Roman"/>
-        </w:rPr>
-        <w:t>Surampalli</w:t>
-      </w:r>
-      <w:proofErr w:type="spellEnd"/>
-      <w:r>
-        <w:rPr>
-          <w:rFonts w:cs="Times New Roman"/>
-        </w:rPr>
-        <w:t>, 2018)</w:t>
+        <w:t>(Goyal and Surampalli, 2018)</w:t>
       </w:r>
       <w:r>
         <w:fldChar w:fldCharType="end"/>
@@ -464,21 +435,7 @@
         <w:rPr>
           <w:rFonts w:cs="Times New Roman"/>
         </w:rPr>
-        <w:t xml:space="preserve">(Goyal and </w:t>
-      </w:r>
-      <w:proofErr w:type="spellStart"/>
-      <w:r>
-        <w:rPr>
-          <w:rFonts w:cs="Times New Roman"/>
-        </w:rPr>
-        <w:t>Surampalli</w:t>
-      </w:r>
-      <w:proofErr w:type="spellEnd"/>
-      <w:r>
-        <w:rPr>
-          <w:rFonts w:cs="Times New Roman"/>
-        </w:rPr>
-        <w:t>, 2018)</w:t>
+        <w:t>(Goyal and Surampalli, 2018)</w:t>
       </w:r>
       <w:r>
         <w:fldChar w:fldCharType="end"/>
@@ -536,10 +493,7 @@
         <w:t>.</w:t>
       </w:r>
       <w:r>
-        <w:t xml:space="preserve"> </w:t>
-      </w:r>
-      <w:r>
-        <w:t>Similarly, precipitation in several river basins across India could increase by up to 30% by 2040–2069 and 50% by 2070–2099 from the 1971–2005 levels</w:t>
+        <w:t xml:space="preserve"> Similarly, precipitation in several river basins across India could increase by up to 30% by 2040–2069 and 50% by 2070–2099 from the 1971–2005 levels</w:t>
       </w:r>
       <w:r>
         <w:t xml:space="preserve"> </w:t>
@@ -557,30 +511,102 @@
         <w:rPr>
           <w:rFonts w:cs="Times New Roman"/>
         </w:rPr>
-        <w:t xml:space="preserve">(Mishra and </w:t>
+        <w:t>(Mishra and Lilhare, 2016)</w:t>
+      </w:r>
+      <w:r>
+        <w:fldChar w:fldCharType="end"/>
+      </w:r>
+      <w:r>
+        <w:t xml:space="preserve">. </w:t>
+      </w:r>
+      <w:r>
+        <w:t>The A1B</w:t>
+      </w:r>
+      <w:r>
+        <w:t xml:space="preserve"> </w:t>
+      </w:r>
+      <w:r>
+        <w:fldChar w:fldCharType="begin"/>
+      </w:r>
+      <w:r>
+        <w:instrText xml:space="preserve"> ADDIN ZOTERO_ITEM CSL_CITATION {"citationID":"qZOase68","properties":{"formattedCitation":"(IPCC, 2000)","plainCitation":"(IPCC, 2000)","noteIndex":0},"citationItems":[{"id":86,"uris":["http://zotero.org/users/local/QtHvmTT0/items/PFT3T9SJ"],"itemData":{"id":86,"type":"book","collection-title":"IPCC special report","ISBN":"978-92-9169-113-5","language":"en","number-of-pages":"20","publisher":"Intergovernmental Panel on Climate Change","source":"K10plus ISBN","title":"Emissions scenarios: summary for policymakers;a special report of IPCC Working Group III$Intergovernmental Panel on Climate Change","title-short":"Emissions scenarios","editor":[{"literal":"IPCC"}],"issued":{"date-parts":[["2000"]]}}}],"schema":"https://github.com/citation-style-language/schema/raw/master/csl-citation.json"} </w:instrText>
+      </w:r>
+      <w:r>
+        <w:fldChar w:fldCharType="separate"/>
+      </w:r>
+      <w:r>
+        <w:rPr>
+          <w:rFonts w:cs="Times New Roman"/>
+        </w:rPr>
+        <w:t>(IPCC, 2000)</w:t>
+      </w:r>
+      <w:r>
+        <w:fldChar w:fldCharType="end"/>
+      </w:r>
+      <w:r>
+        <w:t xml:space="preserve"> scenario projects higher precipitation, particularly in southern India </w:t>
+      </w:r>
+      <w:r>
+        <w:fldChar w:fldCharType="begin"/>
+      </w:r>
+      <w:r>
+        <w:instrText xml:space="preserve"> ADDIN ZOTERO_ITEM CSL_CITATION {"citationID":"PfnZ5SN8","properties":{"formattedCitation":"(Kim and Byun, 2009)","plainCitation":"(Kim and Byun, 2009)","noteIndex":0},"citationItems":[{"id":71,"uris":["http://zotero.org/users/local/QtHvmTT0/items/99HAWQUP"],"itemData":{"id":71,"type":"article-journal","abstract":"This study investigates the effect of global warming on drought patterns over Asia at the end of the twenty-first century by a multi-model ensemble method based on daily precipitation data of 15 coupled climate models simulations under SRES A1B scenario, thereby assessing the consistency of responses among different models. The projected precipitation climatology was translated into the change in drought climatology using the effective drought index. The results of the models were consistent in that they project an increase in the mean and the standard deviation of precipitation over most of Asia, and the increase was considerably greater in higher latitude areas. Therefore, it is expected that in future, drought over most of Asia will occur less frequently with weaker intensity and shorter duration than those prevalent currently. However, two special regions were detected. One was the Asian monsoon regions (AMRs: South Asia and East Asia), which showed a greater increase in the standard deviation of precipitation than the mean precipitation, with an amplified seasonal precipitation cycle. As a result, part of the AMRs exhibited slight increases in drought properties such as frequency and intensity. The other region was West Asia. The region showed decreased mean precipitation, especially in its northern part (Syria and its vicinity), and more frequent droughts were projected for this region with enhanced drought intensity and lengthened drought duration. The worsening trends in drought patterns over both regions were more significant in extreme drought, the likelihood of which is relatively higher in summer in West Asia and from spring to summer in the AMRs.","container-title":"Theoretical and Applied Climatology","DOI":"10.1007/s00704-008-0100-y","ISSN":"1434-4483","issue":"1","journalAbbreviation":"Theoretical and Applied Climatology","page":"137-150","title":"Future pattern of Asian drought under global warming scenario","volume":"98","author":[{"family":"Kim","given":"Do-Woo"},{"family":"Byun","given":"Hi-Ryong"}],"issued":{"date-parts":[["2009",9,1]]}}}],"schema":"https://github.com/citation-style-language/schema/raw/master/csl-citation.json"} </w:instrText>
+      </w:r>
+      <w:r>
+        <w:fldChar w:fldCharType="separate"/>
+      </w:r>
+      <w:r>
+        <w:rPr>
+          <w:rFonts w:cs="Times New Roman"/>
+        </w:rPr>
+        <w:t>(Kim and Byun, 2009)</w:t>
+      </w:r>
+      <w:r>
+        <w:fldChar w:fldCharType="end"/>
+      </w:r>
+      <w:r>
+        <w:t>.</w:t>
+      </w:r>
+      <w:r>
+        <w:t xml:space="preserve"> In the Brahmaputra basin, </w:t>
       </w:r>
       <w:proofErr w:type="spellStart"/>
       <w:r>
-        <w:rPr>
-          <w:rFonts w:cs="Times New Roman"/>
-        </w:rPr>
-        <w:t>Lilhare</w:t>
+        <w:t>premonsoon</w:t>
       </w:r>
       <w:proofErr w:type="spellEnd"/>
       <w:r>
-        <w:rPr>
-          <w:rFonts w:cs="Times New Roman"/>
-        </w:rPr>
-        <w:t>, 2016)</w:t>
+        <w:t xml:space="preserve"> rainfall is expected to rise by approximately 100 mm by 2071–2100, compared to the 1961–1990 baseline</w:t>
+      </w:r>
+      <w:r>
+        <w:t xml:space="preserve"> </w:t>
+      </w:r>
+      <w:r>
+        <w:fldChar w:fldCharType="begin"/>
+      </w:r>
+      <w:r>
+        <w:instrText xml:space="preserve"> ADDIN ZOTERO_ITEM CSL_CITATION {"citationID":"dnUXVaQE","properties":{"formattedCitation":"(Ghosh and Dutta, 2012)","plainCitation":"(Ghosh and Dutta, 2012)","noteIndex":0},"citationItems":[{"id":72,"uris":["http://zotero.org/users/local/QtHvmTT0/items/JX4K2BKE"],"itemData":{"id":72,"type":"article-journal","abstract":"Being the highest specific discharge river system in the world, the Brahmaputra river experiences a number of long-duration flood waves during the monsoon season annually. In order to assess the flood characteristics at the basin and tributary scales, a physically based macro-scale distributed hydrological model (DHM) has been calibrated and validated for 9 wet years. The model performance has been evaluated in terms of prediction of the flood characteristics such as peak discharge, flood duration, arrival time of flood wave, timing of the peak flow and number of flood waves per season. Future changes in the flood wave characteristics of the basin have been evaluated using the validated model with bias-corrected future-projected meteorological scenario from a regional climate model (RCM). Likelihood analysis of the simulated flow time series reveals that significant increase in both peak discharge and flood duration is expected for both the pre-monsoonal and monsoonal seasons in the basin, but the number of flood waves per season would be reduced. Under the projected climate change scenario, it is expected that there will be more catastrophic floods in the basin.","container-title":"Journal of Earth System Science","DOI":"10.1007/s12040-012-0181-y","ISSN":"0973-774X","issue":"3","journalAbbreviation":"Journal of Earth System Science","page":"637-657","title":"Impact of climate change on flood characteristics in Brahmaputra basin using a macro-scale distributed hydrological model","volume":"121","author":[{"family":"Ghosh","given":"Shyamal"},{"family":"Dutta","given":"Subashisa"}],"issued":{"date-parts":[["2012",6,1]]}}}],"schema":"https://github.com/citation-style-language/schema/raw/master/csl-citation.json"} </w:instrText>
+      </w:r>
+      <w:r>
+        <w:fldChar w:fldCharType="separate"/>
+      </w:r>
+      <w:r>
+        <w:rPr>
+          <w:rFonts w:cs="Times New Roman"/>
+        </w:rPr>
+        <w:t>(Ghosh and Dutta, 2012)</w:t>
       </w:r>
       <w:r>
         <w:fldChar w:fldCharType="end"/>
       </w:r>
       <w:r>
-        <w:t xml:space="preserve">. </w:t>
-      </w:r>
-      <w:r>
-        <w:t>The A1B</w:t>
+        <w:t>.</w:t>
+      </w:r>
+      <w:r>
+        <w:t xml:space="preserve"> </w:t>
+      </w:r>
+      <w:r>
+        <w:t>With India’s agrarian economy being heavily dependent on monsoons and water availability, these projected changes pose serious risks to agricultural productivity and food security, increasing the vulnerability of millions of livelihoods</w:t>
       </w:r>
       <w:r>
         <w:t xml:space="preserve"> </w:t>
@@ -589,7 +615,7 @@
         <w:fldChar w:fldCharType="begin"/>
       </w:r>
       <w:r>
-        <w:instrText xml:space="preserve"> ADDIN ZOTERO_ITEM CSL_CITATION {"citationID":"qZOase68","properties":{"formattedCitation":"(IPCC, 2000)","plainCitation":"(IPCC, 2000)","noteIndex":0},"citationItems":[{"id":86,"uris":["http://zotero.org/users/local/QtHvmTT0/items/PFT3T9SJ"],"itemData":{"id":86,"type":"book","collection-title":"IPCC special report","ISBN":"978-92-9169-113-5","language":"en","number-of-pages":"20","publisher":"Intergovernmental Panel on Climate Change","source":"K10plus ISBN","title":"Emissions scenarios: summary for policymakers;a special report of IPCC Working Group III$Intergovernmental Panel on Climate Change","title-short":"Emissions scenarios","editor":[{"literal":"IPCC"}],"issued":{"date-parts":[["2000"]]}}}],"schema":"https://github.com/citation-style-language/schema/raw/master/csl-citation.json"} </w:instrText>
+        <w:instrText xml:space="preserve"> ADDIN ZOTERO_ITEM CSL_CITATION {"citationID":"ES4GtFS5","properties":{"formattedCitation":"(Goyal and Surampalli, 2018)","plainCitation":"(Goyal and Surampalli, 2018)","noteIndex":0},"citationItems":[{"id":65,"uris":["http://zotero.org/users/local/QtHvmTT0/items/2M9KRKM3"],"itemData":{"id":65,"type":"article-journal","abstract":"Direct and indirect effects of climate change will have an adverse impact on water resources, human systems, regional agriculture, and food security. India, with a population of more than 1.2 billion, has experienced tremendous economic growth in the last two decades with only 4% of the world’s water resources and about 9% of the world’s arable land. Rainfall is distributed highly unevenly in the spatio-temporal space, with the highest rainfall-receiving region on the planet in northeastern (NE) India, in contrast to Thar Desert in western India. There has been a significant change in precipitation and temperature during 2000–2015 in India in comparison to the last 100 years. This could indicate a signature of climate change in India. We find that a comprehensive and detailed understanding and clear assessment of the impact of climate change on India’s water resources are required to reach a definitive conclusion and explanation of the trends to better inform policy actions. DOI: 10.1061/(ASCE)EE.1943-7870.0001394. © 2018 American Society of Civil Engineers.","container-title":"Journal of Environmental Engineering","DOI":"10.1061/(ASCE)EE.1943-7870.0001394","ISSN":"0733-9372, 1943-7870","issue":"7","journalAbbreviation":"J. Environ. Eng.","language":"en","page":"04018054","source":"DOI.org (Crossref)","title":"Impact of Climate Change on Water Resources in India","volume":"144","author":[{"family":"Goyal","given":"Manish Kumar"},{"family":"Surampalli","given":"Rao Y."}],"issued":{"date-parts":[["2018",7]]}}}],"schema":"https://github.com/citation-style-language/schema/raw/master/csl-citation.json"} </w:instrText>
       </w:r>
       <w:r>
         <w:fldChar w:fldCharType="separate"/>
@@ -598,19 +624,46 @@
         <w:rPr>
           <w:rFonts w:cs="Times New Roman"/>
         </w:rPr>
-        <w:t>(IPCC, 2000)</w:t>
+        <w:t>(Goyal and Surampalli, 2018)</w:t>
       </w:r>
       <w:r>
         <w:fldChar w:fldCharType="end"/>
       </w:r>
       <w:r>
-        <w:t xml:space="preserve"> scenario projects higher precipitation, particularly in southern India </w:t>
+        <w:t>.</w:t>
+      </w:r>
+    </w:p>
+    <w:p>
+      <w:pPr>
+        <w:rPr>
+          <w:u w:val="single"/>
+        </w:rPr>
+      </w:pPr>
+      <w:r>
+        <w:rPr>
+          <w:u w:val="single"/>
+        </w:rPr>
+        <w:t>Adaptation policy</w:t>
+      </w:r>
+    </w:p>
+    <w:p>
+      <w:r>
+        <w:t>The National Action Plan on Climate Change</w:t>
+      </w:r>
+      <w:r>
+        <w:t xml:space="preserve"> </w:t>
+      </w:r>
+      <w:r>
+        <w:t>[NAPCC]</w:t>
+      </w:r>
+      <w:r>
+        <w:t xml:space="preserve"> </w:t>
       </w:r>
       <w:r>
         <w:fldChar w:fldCharType="begin"/>
       </w:r>
       <w:r>
-        <w:instrText xml:space="preserve"> ADDIN ZOTERO_ITEM CSL_CITATION {"citationID":"PfnZ5SN8","properties":{"formattedCitation":"(Kim and Byun, 2009)","plainCitation":"(Kim and Byun, 2009)","noteIndex":0},"citationItems":[{"id":71,"uris":["http://zotero.org/users/local/QtHvmTT0/items/99HAWQUP"],"itemData":{"id":71,"type":"article-journal","abstract":"This study investigates the effect of global warming on drought patterns over Asia at the end of the twenty-first century by a multi-model ensemble method based on daily precipitation data of 15 coupled climate models simulations under SRES A1B scenario, thereby assessing the consistency of responses among different models. The projected precipitation climatology was translated into the change in drought climatology using the effective drought index. The results of the models were consistent in that they project an increase in the mean and the standard deviation of precipitation over most of Asia, and the increase was considerably greater in higher latitude areas. Therefore, it is expected that in future, drought over most of Asia will occur less frequently with weaker intensity and shorter duration than those prevalent currently. However, two special regions were detected. One was the Asian monsoon regions (AMRs: South Asia and East Asia), which showed a greater increase in the standard deviation of precipitation than the mean precipitation, with an amplified seasonal precipitation cycle. As a result, part of the AMRs exhibited slight increases in drought properties such as frequency and intensity. The other region was West Asia. The region showed decreased mean precipitation, especially in its northern part (Syria and its vicinity), and more frequent droughts were projected for this region with enhanced drought intensity and lengthened drought duration. The worsening trends in drought patterns over both regions were more significant in extreme drought, the likelihood of which is relatively higher in summer in West Asia and from spring to summer in the AMRs.","container-title":"Theoretical and Applied Climatology","DOI":"10.1007/s00704-008-0100-y","ISSN":"1434-4483","issue":"1","journalAbbreviation":"Theoretical and Applied Climatology","page":"137-150","title":"Future pattern of Asian drought under global warming scenario","volume":"98","author":[{"family":"Kim","given":"Do-Woo"},{"family":"Byun","given":"Hi-Ryong"}],"issued":{"date-parts":[["2009",9,1]]}}}],"schema":"https://github.com/citation-style-language/schema/raw/master/csl-citation.json"} </w:instrText>
+        <w:instrText xml:space="preserve"> ADDIN ZOTERO_ITEM CSL_CITATION {"citationID":"SqnFUFJ9","properties":{"formattedCitation":"(Prime Ministers Council on Climate Change, 2008)","plainCitation":"(Prime Ministers Council on Climate Change, 2008)","noteIndex":0},"citationItems":[{"id":63,"uris":["http://zotero.org/users/local/QtHvmTT0/items/WDJHDG9Z"],"itemData":{"id":63,"type":"document","note":"Published: Prime Ministers Council on Climate Change","title":"National Action Plan on Climate Change","URL":"https://archivepmo.nic.in/drmanmohansingh/climate_change_english.pdf","author":[{"literal":"Prime Ministers Council on Climate Change"}],"issued":{"date-parts":[["2008"]]}}}],"schema":"https://github.com/citation-style-language/schema/raw/master/csl-citation.json"} </w:instrText>
       </w:r>
       <w:r>
         <w:fldChar w:fldCharType="separate"/>
@@ -619,152 +672,19 @@
         <w:rPr>
           <w:rFonts w:cs="Times New Roman"/>
         </w:rPr>
-        <w:t>(Kim and Byun, 2009)</w:t>
+        <w:t>(Prime Ministers Council on Climate Change, 2008)</w:t>
       </w:r>
       <w:r>
         <w:fldChar w:fldCharType="end"/>
       </w:r>
       <w:r>
-        <w:t>.</w:t>
-      </w:r>
-      <w:r>
-        <w:t xml:space="preserve"> </w:t>
-      </w:r>
-      <w:r>
-        <w:t xml:space="preserve">In the Brahmaputra basin, </w:t>
-      </w:r>
-      <w:proofErr w:type="spellStart"/>
-      <w:r>
-        <w:t>premonsoon</w:t>
-      </w:r>
-      <w:proofErr w:type="spellEnd"/>
-      <w:r>
-        <w:t xml:space="preserve"> rainfall is expected to rise by approximately 100 mm by 2071–2100, compared to the 1961–1990 baseline</w:t>
-      </w:r>
-      <w:r>
-        <w:t xml:space="preserve"> </w:t>
-      </w:r>
-      <w:r>
-        <w:fldChar w:fldCharType="begin"/>
-      </w:r>
-      <w:r>
-        <w:instrText xml:space="preserve"> ADDIN ZOTERO_ITEM CSL_CITATION {"citationID":"dnUXVaQE","properties":{"formattedCitation":"(Ghosh and Dutta, 2012)","plainCitation":"(Ghosh and Dutta, 2012)","noteIndex":0},"citationItems":[{"id":72,"uris":["http://zotero.org/users/local/QtHvmTT0/items/JX4K2BKE"],"itemData":{"id":72,"type":"article-journal","abstract":"Being the highest specific discharge river system in the world, the Brahmaputra river experiences a number of long-duration flood waves during the monsoon season annually. In order to assess the flood characteristics at the basin and tributary scales, a physically based macro-scale distributed hydrological model (DHM) has been calibrated and validated for 9 wet years. The model performance has been evaluated in terms of prediction of the flood characteristics such as peak discharge, flood duration, arrival time of flood wave, timing of the peak flow and number of flood waves per season. Future changes in the flood wave characteristics of the basin have been evaluated using the validated model with bias-corrected future-projected meteorological scenario from a regional climate model (RCM). Likelihood analysis of the simulated flow time series reveals that significant increase in both peak discharge and flood duration is expected for both the pre-monsoonal and monsoonal seasons in the basin, but the number of flood waves per season would be reduced. Under the projected climate change scenario, it is expected that there will be more catastrophic floods in the basin.","container-title":"Journal of Earth System Science","DOI":"10.1007/s12040-012-0181-y","ISSN":"0973-774X","issue":"3","journalAbbreviation":"Journal of Earth System Science","page":"637-657","title":"Impact of climate change on flood characteristics in Brahmaputra basin using a macro-scale distributed hydrological model","volume":"121","author":[{"family":"Ghosh","given":"Shyamal"},{"family":"Dutta","given":"Subashisa"}],"issued":{"date-parts":[["2012",6,1]]}}}],"schema":"https://github.com/citation-style-language/schema/raw/master/csl-citation.json"} </w:instrText>
-      </w:r>
-      <w:r>
-        <w:fldChar w:fldCharType="separate"/>
-      </w:r>
-      <w:r>
-        <w:rPr>
-          <w:rFonts w:cs="Times New Roman"/>
-        </w:rPr>
-        <w:t>(Ghosh and Dutta, 2012)</w:t>
-      </w:r>
-      <w:r>
-        <w:fldChar w:fldCharType="end"/>
-      </w:r>
-      <w:r>
-        <w:t>.</w:t>
-      </w:r>
-      <w:r>
-        <w:t xml:space="preserve"> </w:t>
-      </w:r>
-      <w:r>
-        <w:t>With India’s agrarian economy being heavily dependent on monsoons and water availability, these projected changes pose serious risks to agricultural productivity and food security, increasing the vulnerability of millions of livelihoods</w:t>
-      </w:r>
-      <w:r>
-        <w:t xml:space="preserve"> </w:t>
-      </w:r>
-      <w:r>
-        <w:fldChar w:fldCharType="begin"/>
-      </w:r>
-      <w:r>
-        <w:instrText xml:space="preserve"> ADDIN ZOTERO_ITEM CSL_CITATION {"citationID":"ES4GtFS5","properties":{"formattedCitation":"(Goyal and Surampalli, 2018)","plainCitation":"(Goyal and Surampalli, 2018)","noteIndex":0},"citationItems":[{"id":65,"uris":["http://zotero.org/users/local/QtHvmTT0/items/2M9KRKM3"],"itemData":{"id":65,"type":"article-journal","abstract":"Direct and indirect effects of climate change will have an adverse impact on water resources, human systems, regional agriculture, and food security. India, with a population of more than 1.2 billion, has experienced tremendous economic growth in the last two decades with only 4% of the world’s water resources and about 9% of the world’s arable land. Rainfall is distributed highly unevenly in the spatio-temporal space, with the highest rainfall-receiving region on the planet in northeastern (NE) India, in contrast to Thar Desert in western India. There has been a significant change in precipitation and temperature during 2000–2015 in India in comparison to the last 100 years. This could indicate a signature of climate change in India. We find that a comprehensive and detailed understanding and clear assessment of the impact of climate change on India’s water resources are required to reach a definitive conclusion and explanation of the trends to better inform policy actions. DOI: 10.1061/(ASCE)EE.1943-7870.0001394. © 2018 American Society of Civil Engineers.","container-title":"Journal of Environmental Engineering","DOI":"10.1061/(ASCE)EE.1943-7870.0001394","ISSN":"0733-9372, 1943-7870","issue":"7","journalAbbreviation":"J. Environ. Eng.","language":"en","page":"04018054","source":"DOI.org (Crossref)","title":"Impact of Climate Change on Water Resources in India","volume":"144","author":[{"family":"Goyal","given":"Manish Kumar"},{"family":"Surampalli","given":"Rao Y."}],"issued":{"date-parts":[["2018",7]]}}}],"schema":"https://github.com/citation-style-language/schema/raw/master/csl-citation.json"} </w:instrText>
-      </w:r>
-      <w:r>
-        <w:fldChar w:fldCharType="separate"/>
-      </w:r>
-      <w:r>
-        <w:rPr>
-          <w:rFonts w:cs="Times New Roman"/>
-        </w:rPr>
-        <w:t xml:space="preserve">(Goyal and </w:t>
-      </w:r>
-      <w:proofErr w:type="spellStart"/>
-      <w:r>
-        <w:rPr>
-          <w:rFonts w:cs="Times New Roman"/>
-        </w:rPr>
-        <w:t>Surampalli</w:t>
-      </w:r>
-      <w:proofErr w:type="spellEnd"/>
-      <w:r>
-        <w:rPr>
-          <w:rFonts w:cs="Times New Roman"/>
-        </w:rPr>
-        <w:t>, 2018)</w:t>
-      </w:r>
-      <w:r>
-        <w:fldChar w:fldCharType="end"/>
-      </w:r>
-      <w:r>
-        <w:t>.</w:t>
-      </w:r>
-    </w:p>
-    <w:p>
-      <w:pPr>
-        <w:rPr>
-          <w:u w:val="single"/>
-        </w:rPr>
-      </w:pPr>
-      <w:r>
-        <w:rPr>
-          <w:u w:val="single"/>
-        </w:rPr>
-        <w:t>Adaptation policy</w:t>
-      </w:r>
-    </w:p>
-    <w:p>
-      <w:r>
-        <w:t>The National Action Plan on Climate Change</w:t>
-      </w:r>
-      <w:r>
-        <w:t xml:space="preserve"> </w:t>
-      </w:r>
-      <w:r>
-        <w:t>[NAPCC]</w:t>
-      </w:r>
-      <w:r>
-        <w:t xml:space="preserve"> </w:t>
-      </w:r>
-      <w:r>
-        <w:fldChar w:fldCharType="begin"/>
-      </w:r>
-      <w:r>
-        <w:instrText xml:space="preserve"> ADDIN ZOTERO_ITEM CSL_CITATION {"citationID":"SqnFUFJ9","properties":{"formattedCitation":"(Prime Ministers Council on Climate Change, 2008)","plainCitation":"(Prime Ministers Council on Climate Change, 2008)","noteIndex":0},"citationItems":[{"id":63,"uris":["http://zotero.org/users/local/QtHvmTT0/items/WDJHDG9Z"],"itemData":{"id":63,"type":"document","note":"Published: Prime Ministers Council on Climate Change","title":"National Action Plan on Climate Change","URL":"https://archivepmo.nic.in/drmanmohansingh/climate_change_english.pdf","author":[{"literal":"Prime Ministers Council on Climate Change"}],"issued":{"date-parts":[["2008"]]}}}],"schema":"https://github.com/citation-style-language/schema/raw/master/csl-citation.json"} </w:instrText>
-      </w:r>
-      <w:r>
-        <w:fldChar w:fldCharType="separate"/>
-      </w:r>
-      <w:r>
-        <w:rPr>
-          <w:rFonts w:cs="Times New Roman"/>
-        </w:rPr>
-        <w:t>(Prime Ministers Council on Climate Change, 2008)</w:t>
-      </w:r>
-      <w:r>
-        <w:fldChar w:fldCharType="end"/>
-      </w:r>
-      <w:r>
         <w:t xml:space="preserve"> </w:t>
       </w:r>
       <w:r>
         <w:t>articulates India's adaptation goals addressing climate vulnerabilities across key sectors while promoting sustainable growth.</w:t>
       </w:r>
       <w:r>
-        <w:t xml:space="preserve"> </w:t>
-      </w:r>
-      <w:r>
-        <w:t xml:space="preserve">NAPCC identifies eight National Missions, which form the core of the National Action Plan, out of which five missions are focusing on </w:t>
+        <w:t xml:space="preserve"> NAPCC identifies eight National Missions, which form the core of the National Action Plan, out of which five missions are focusing on </w:t>
       </w:r>
       <w:r>
         <w:t>adaptation</w:t>
@@ -915,146 +835,146 @@
     </w:p>
     <w:p>
       <w:r>
+        <w:t xml:space="preserve">In addition to NAPCC </w:t>
+      </w:r>
+      <w:r>
+        <w:fldChar w:fldCharType="begin"/>
+      </w:r>
+      <w:r>
+        <w:instrText xml:space="preserve"> ADDIN ZOTERO_ITEM CSL_CITATION {"citationID":"wqyfzBGA","properties":{"formattedCitation":"(Prime Ministers Council on Climate Change, 2008)","plainCitation":"(Prime Ministers Council on Climate Change, 2008)","noteIndex":0},"citationItems":[{"id":63,"uris":["http://zotero.org/users/local/QtHvmTT0/items/WDJHDG9Z"],"itemData":{"id":63,"type":"document","note":"Published: Prime Ministers Council on Climate Change","title":"National Action Plan on Climate Change","URL":"https://archivepmo.nic.in/drmanmohansingh/climate_change_english.pdf","author":[{"literal":"Prime Ministers Council on Climate Change"}],"issued":{"date-parts":[["2008"]]}}}],"schema":"https://github.com/citation-style-language/schema/raw/master/csl-citation.json"} </w:instrText>
+      </w:r>
+      <w:r>
+        <w:fldChar w:fldCharType="separate"/>
+      </w:r>
+      <w:r>
+        <w:rPr>
+          <w:rFonts w:cs="Times New Roman"/>
+        </w:rPr>
+        <w:t>(Prime Ministers Council on Climate Change, 2008)</w:t>
+      </w:r>
+      <w:r>
+        <w:fldChar w:fldCharType="end"/>
+      </w:r>
+      <w:r>
+        <w:t xml:space="preserve">, </w:t>
+      </w:r>
+      <w:r>
+        <w:t xml:space="preserve">state-level strategies known as </w:t>
+      </w:r>
+      <w:r>
+        <w:t xml:space="preserve">State-Specific Action Plans </w:t>
+      </w:r>
+      <w:r>
+        <w:t>[</w:t>
+      </w:r>
+      <w:r>
+        <w:t>SSAPs</w:t>
+      </w:r>
+      <w:r>
+        <w:t>]</w:t>
+      </w:r>
+      <w:r>
+        <w:t xml:space="preserve"> </w:t>
+      </w:r>
+      <w:r>
+        <w:fldChar w:fldCharType="begin"/>
+      </w:r>
+      <w:r>
+        <w:instrText xml:space="preserve"> ADDIN ZOTERO_ITEM CSL_CITATION {"citationID":"XQwRlWPN","properties":{"formattedCitation":"(Ministry of Jal Shakti, 2015)","plainCitation":"(Ministry of Jal Shakti, 2015)","noteIndex":0},"citationItems":[{"id":77,"uris":["http://zotero.org/users/local/QtHvmTT0/items/VXR4YSSY"],"itemData":{"id":77,"type":"document","publisher":"Govenment of India","title":"State Specific Action Plan","URL":"https://nwm.gov.in/state-specific-action-plan-ssap","author":[{"literal":"Ministry of Jal Shakti"}],"issued":{"date-parts":[["2015"]]}}}],"schema":"https://github.com/citation-style-language/schema/raw/master/csl-citation.json"} </w:instrText>
+      </w:r>
+      <w:r>
+        <w:fldChar w:fldCharType="separate"/>
+      </w:r>
+      <w:r>
+        <w:rPr>
+          <w:rFonts w:cs="Times New Roman"/>
+        </w:rPr>
+        <w:t>(Ministry of Jal Shakti, 2015)</w:t>
+      </w:r>
+      <w:r>
+        <w:fldChar w:fldCharType="end"/>
+      </w:r>
+      <w:r>
+        <w:t xml:space="preserve"> </w:t>
+      </w:r>
+      <w:r>
+        <w:t>have been developed. These SSAPs complement the national missions by addressing region-specific climate risks and adaptation needs, reflecting the diverse environmental challenges across different states. While the NAPCC provides a framework for promoting sustainability and building climate resilience at the national level, the SSAPs tailor these efforts to local contexts, ensuring targeted responses.</w:t>
+      </w:r>
+    </w:p>
+    <w:p>
+      <w:r>
+        <w:t xml:space="preserve">Beyond these frameworks, targeted government schemes, such as the Atal </w:t>
+      </w:r>
+      <w:proofErr w:type="spellStart"/>
+      <w:r>
+        <w:t>Bhujal</w:t>
+      </w:r>
+      <w:proofErr w:type="spellEnd"/>
+      <w:r>
+        <w:t xml:space="preserve"> Yojana</w:t>
+      </w:r>
+      <w:r>
+        <w:t xml:space="preserve"> </w:t>
+      </w:r>
+      <w:r>
+        <w:fldChar w:fldCharType="begin"/>
+      </w:r>
+      <w:r>
+        <w:instrText xml:space="preserve"> ADDIN ZOTERO_ITEM CSL_CITATION {"citationID":"oPapvt7F","properties":{"formattedCitation":"(Nandakumaran, 2020)","plainCitation":"(Nandakumaran, 2020)","noteIndex":0},"citationItems":[{"id":80,"uris":["http://zotero.org/users/local/QtHvmTT0/items/5BZZYRX9"],"itemData":{"id":80,"type":"document","language":"en","note":"publisher: Unpublished","publisher":"Ministry of Jal Shakti","source":"DOI.org (Datacite)","title":"Atal Bhujal Yojana (Atal Jal)","URL":"http://rgdoi.net/10.13140/RG.2.2.19437.82408","author":[{"literal":"Nandakumaran"}],"accessed":{"date-parts":[["2024",10,28]]},"issued":{"date-parts":[["2020"]]}}}],"schema":"https://github.com/citation-style-language/schema/raw/master/csl-citation.json"} </w:instrText>
+      </w:r>
+      <w:r>
+        <w:fldChar w:fldCharType="separate"/>
+      </w:r>
+      <w:r>
+        <w:rPr>
+          <w:rFonts w:cs="Times New Roman"/>
+        </w:rPr>
+        <w:t>(</w:t>
+      </w:r>
+      <w:proofErr w:type="spellStart"/>
+      <w:r>
+        <w:rPr>
+          <w:rFonts w:cs="Times New Roman"/>
+        </w:rPr>
+        <w:t>Nandakumaran</w:t>
+      </w:r>
+      <w:proofErr w:type="spellEnd"/>
+      <w:r>
+        <w:rPr>
+          <w:rFonts w:cs="Times New Roman"/>
+        </w:rPr>
+        <w:t>, 2020)</w:t>
+      </w:r>
+      <w:r>
+        <w:fldChar w:fldCharType="end"/>
+      </w:r>
+      <w:r>
+        <w:t>, focus on domain-specific adaptation efforts</w:t>
+      </w:r>
+      <w:r>
+        <w:t>.</w:t>
+      </w:r>
+      <w:r>
+        <w:t xml:space="preserve"> </w:t>
+      </w:r>
+      <w:r>
+        <w:t>The scheme aims to enhance groundwater governance through community participation, improved monitoring systems, and sustainable use practices.</w:t>
+      </w:r>
+    </w:p>
+    <w:p>
+      <w:pPr>
+        <w:jc w:val="left"/>
+      </w:pPr>
+      <w:r>
+        <w:br w:type="page"/>
+      </w:r>
+    </w:p>
+    <w:p>
+      <w:pPr>
+        <w:pStyle w:val="Heading2"/>
+      </w:pPr>
+      <w:r>
         <w:lastRenderedPageBreak/>
-        <w:t xml:space="preserve">In addition to NAPCC </w:t>
-      </w:r>
-      <w:r>
-        <w:fldChar w:fldCharType="begin"/>
-      </w:r>
-      <w:r>
-        <w:instrText xml:space="preserve"> ADDIN ZOTERO_ITEM CSL_CITATION {"citationID":"wqyfzBGA","properties":{"formattedCitation":"(Prime Ministers Council on Climate Change, 2008)","plainCitation":"(Prime Ministers Council on Climate Change, 2008)","noteIndex":0},"citationItems":[{"id":63,"uris":["http://zotero.org/users/local/QtHvmTT0/items/WDJHDG9Z"],"itemData":{"id":63,"type":"document","note":"Published: Prime Ministers Council on Climate Change","title":"National Action Plan on Climate Change","URL":"https://archivepmo.nic.in/drmanmohansingh/climate_change_english.pdf","author":[{"literal":"Prime Ministers Council on Climate Change"}],"issued":{"date-parts":[["2008"]]}}}],"schema":"https://github.com/citation-style-language/schema/raw/master/csl-citation.json"} </w:instrText>
-      </w:r>
-      <w:r>
-        <w:fldChar w:fldCharType="separate"/>
-      </w:r>
-      <w:r>
-        <w:rPr>
-          <w:rFonts w:cs="Times New Roman"/>
-        </w:rPr>
-        <w:t>(Prime Ministers Council on Climate Change, 2008)</w:t>
-      </w:r>
-      <w:r>
-        <w:fldChar w:fldCharType="end"/>
-      </w:r>
-      <w:r>
-        <w:t xml:space="preserve">, </w:t>
-      </w:r>
-      <w:r>
-        <w:t xml:space="preserve">state-level strategies known as </w:t>
-      </w:r>
-      <w:r>
-        <w:t xml:space="preserve">State-Specific Action Plans </w:t>
-      </w:r>
-      <w:r>
-        <w:t>[</w:t>
-      </w:r>
-      <w:r>
-        <w:t>SSAPs</w:t>
-      </w:r>
-      <w:r>
-        <w:t>]</w:t>
-      </w:r>
-      <w:r>
-        <w:t xml:space="preserve"> </w:t>
-      </w:r>
-      <w:r>
-        <w:fldChar w:fldCharType="begin"/>
-      </w:r>
-      <w:r>
-        <w:instrText xml:space="preserve"> ADDIN ZOTERO_ITEM CSL_CITATION {"citationID":"XQwRlWPN","properties":{"formattedCitation":"(Ministry of Jal Shakti, 2015)","plainCitation":"(Ministry of Jal Shakti, 2015)","noteIndex":0},"citationItems":[{"id":77,"uris":["http://zotero.org/users/local/QtHvmTT0/items/VXR4YSSY"],"itemData":{"id":77,"type":"document","publisher":"Govenment of India","title":"State Specific Action Plan","URL":"https://nwm.gov.in/state-specific-action-plan-ssap","author":[{"literal":"Ministry of Jal Shakti"}],"issued":{"date-parts":[["2015"]]}}}],"schema":"https://github.com/citation-style-language/schema/raw/master/csl-citation.json"} </w:instrText>
-      </w:r>
-      <w:r>
-        <w:fldChar w:fldCharType="separate"/>
-      </w:r>
-      <w:r>
-        <w:rPr>
-          <w:rFonts w:cs="Times New Roman"/>
-        </w:rPr>
-        <w:t>(Ministry of Jal Shakti, 2015)</w:t>
-      </w:r>
-      <w:r>
-        <w:fldChar w:fldCharType="end"/>
-      </w:r>
-      <w:r>
-        <w:t xml:space="preserve"> </w:t>
-      </w:r>
-      <w:r>
-        <w:t>have been developed. These SSAPs complement the national missions by addressing region-specific climate risks and adaptation needs, reflecting the diverse environmental challenges across different states. While the NAPCC provides a framework for promoting sustainability and building climate resilience at the national level, the SSAPs tailor these efforts to local contexts, ensuring targeted responses.</w:t>
-      </w:r>
-    </w:p>
-    <w:p>
-      <w:r>
-        <w:t xml:space="preserve">Beyond these frameworks, targeted government schemes, such as the Atal </w:t>
-      </w:r>
-      <w:proofErr w:type="spellStart"/>
-      <w:r>
-        <w:t>Bhujal</w:t>
-      </w:r>
-      <w:proofErr w:type="spellEnd"/>
-      <w:r>
-        <w:t xml:space="preserve"> Yojana</w:t>
-      </w:r>
-      <w:r>
-        <w:t xml:space="preserve"> </w:t>
-      </w:r>
-      <w:r>
-        <w:fldChar w:fldCharType="begin"/>
-      </w:r>
-      <w:r>
-        <w:instrText xml:space="preserve"> ADDIN ZOTERO_ITEM CSL_CITATION {"citationID":"oPapvt7F","properties":{"formattedCitation":"(Nandakumaran, 2020)","plainCitation":"(Nandakumaran, 2020)","noteIndex":0},"citationItems":[{"id":80,"uris":["http://zotero.org/users/local/QtHvmTT0/items/5BZZYRX9"],"itemData":{"id":80,"type":"document","language":"en","note":"publisher: Unpublished","publisher":"Ministry of Jal Shakti","source":"DOI.org (Datacite)","title":"Atal Bhujal Yojana (Atal Jal)","URL":"http://rgdoi.net/10.13140/RG.2.2.19437.82408","author":[{"literal":"Nandakumaran"}],"accessed":{"date-parts":[["2024",10,28]]},"issued":{"date-parts":[["2020"]]}}}],"schema":"https://github.com/citation-style-language/schema/raw/master/csl-citation.json"} </w:instrText>
-      </w:r>
-      <w:r>
-        <w:fldChar w:fldCharType="separate"/>
-      </w:r>
-      <w:r>
-        <w:rPr>
-          <w:rFonts w:cs="Times New Roman"/>
-        </w:rPr>
-        <w:t>(</w:t>
-      </w:r>
-      <w:proofErr w:type="spellStart"/>
-      <w:r>
-        <w:rPr>
-          <w:rFonts w:cs="Times New Roman"/>
-        </w:rPr>
-        <w:t>Nandakumaran</w:t>
-      </w:r>
-      <w:proofErr w:type="spellEnd"/>
-      <w:r>
-        <w:rPr>
-          <w:rFonts w:cs="Times New Roman"/>
-        </w:rPr>
-        <w:t>, 2020)</w:t>
-      </w:r>
-      <w:r>
-        <w:fldChar w:fldCharType="end"/>
-      </w:r>
-      <w:r>
-        <w:t>, focus on domain-specific adaptation efforts</w:t>
-      </w:r>
-      <w:r>
-        <w:t>.</w:t>
-      </w:r>
-      <w:r>
-        <w:t xml:space="preserve"> </w:t>
-      </w:r>
-      <w:r>
-        <w:t>The scheme aims to enhance groundwater governance through community participation, improved monitoring systems, and sustainable use practices.</w:t>
-      </w:r>
-    </w:p>
-    <w:p>
-      <w:pPr>
-        <w:jc w:val="left"/>
-      </w:pPr>
-      <w:r>
-        <w:br w:type="page"/>
-      </w:r>
-    </w:p>
-    <w:p>
-      <w:pPr>
-        <w:pStyle w:val="Heading2"/>
-      </w:pPr>
-      <w:r>
         <w:t>Methods</w:t>
       </w:r>
     </w:p>
@@ -1107,10 +1027,7 @@
         <w:fldChar w:fldCharType="end"/>
       </w:r>
       <w:r>
-        <w:t>, SSAP</w:t>
-      </w:r>
-      <w:r>
-        <w:t xml:space="preserve"> </w:t>
+        <w:t xml:space="preserve">, SSAP </w:t>
       </w:r>
       <w:r>
         <w:fldChar w:fldCharType="begin"/>
@@ -1279,7 +1196,7 @@
         <w:fldChar w:fldCharType="begin"/>
       </w:r>
       <w:r>
-        <w:instrText xml:space="preserve"> ADDIN ZOTERO_ITEM CSL_CITATION {"citationID":"8zUn7Ix1","properties":{"formattedCitation":"(IPCC, 2022)","plainCitation":"(IPCC, 2022)","noteIndex":0},"citationItems":[{"id":55,"uris":["http://zotero.org/users/local/QtHvmTT0/items/BKU78SGR"],"itemData":{"id":55,"type":"book","abstract":"The Working Group I contribution to the Sixth Assessment Report of the Intergovernmental Panel on Climate Change (IPCC) provides a comprehensive assessment of the physical science basis of climate change. It considers in situ and remote observations; paleoclimate information; understanding of climate drivers and physical, chemical, and biological processes and feedbacks; global and regional climate modelling; advances in methods of analyses; and insights from climate services. It assesses the current state of the climate; human influence on climate in all regions; future climate change including sea level rise; global warming effects including extremes; climate information for risk assessment and regional adaptation; limiting climate change by reaching net zero carbon dioxide emissions and reducing other greenhouse gas emissions; and benefits for air quality. The report serves policymakers, decision makers, stakeholders, and all interested parties with the latest policy-relevant information on climate change. Available as Open Access on Cambridge Core.","edition":"1","ISBN":"978-1-00-915789-6","language":"en","license":"https://www.cambridge.org/core/terms","note":"DOI: 10.1017/9781009157896","publisher":"Cambridge University Press","source":"DOI.org (Crossref)","title":"The Physical Science Basis: Working Group I Contribution to the Sixth Assessment Report of the Intergovernmental Panel on Climate Change","title-short":"Climate Change 2021 – The Physical Science Basis","URL":"https://www.cambridge.org/core/product/identifier/9781009157896/type/book","author":[{"literal":"IPCC"}],"accessed":{"date-parts":[["2024",10,24]]},"issued":{"date-parts":[["2022"]]}}}],"schema":"https://github.com/citation-style-language/schema/raw/master/csl-citation.json"} </w:instrText>
+        <w:instrText xml:space="preserve"> ADDIN ZOTERO_ITEM CSL_CITATION {"citationID":"8zUn7Ix1","properties":{"formattedCitation":"(IPCC, 2022)","plainCitation":"(IPCC, 2022)","dontUpdate":true,"noteIndex":0},"citationItems":[{"id":55,"uris":["http://zotero.org/users/local/QtHvmTT0/items/BKU78SGR"],"itemData":{"id":55,"type":"book","abstract":"The Working Group I contribution to the Sixth Assessment Report of the Intergovernmental Panel on Climate Change (IPCC) provides a comprehensive assessment of the physical science basis of climate change. It considers in situ and remote observations; paleoclimate information; understanding of climate drivers and physical, chemical, and biological processes and feedbacks; global and regional climate modelling; advances in methods of analyses; and insights from climate services. It assesses the current state of the climate; human influence on climate in all regions; future climate change including sea level rise; global warming effects including extremes; climate information for risk assessment and regional adaptation; limiting climate change by reaching net zero carbon dioxide emissions and reducing other greenhouse gas emissions; and benefits for air quality. The report serves policymakers, decision makers, stakeholders, and all interested parties with the latest policy-relevant information on climate change. Available as Open Access on Cambridge Core.","edition":"1","ISBN":"978-1-00-915789-6","language":"en","license":"https://www.cambridge.org/core/terms","note":"DOI: 10.1017/9781009157896","publisher":"Cambridge University Press","source":"DOI.org (Crossref)","title":"The Physical Science Basis: Working Group I Contribution to the Sixth Assessment Report of the Intergovernmental Panel on Climate Change","title-short":"Climate Change 2021 – The Physical Science Basis","URL":"https://www.cambridge.org/core/product/identifier/9781009157896/type/book","author":[{"literal":"IPCC"}],"accessed":{"date-parts":[["2024",10,24]]},"issued":{"date-parts":[["2022"]]}}}],"schema":"https://github.com/citation-style-language/schema/raw/master/csl-citation.json"} </w:instrText>
       </w:r>
       <w:r>
         <w:fldChar w:fldCharType="separate"/>
@@ -1342,7 +1259,7 @@
         <w:fldChar w:fldCharType="begin"/>
       </w:r>
       <w:r>
-        <w:instrText xml:space="preserve"> ADDIN ZOTERO_ITEM CSL_CITATION {"citationID":"wROI9Z5y","properties":{"formattedCitation":"(IPCC, 2022)","plainCitation":"(IPCC, 2022)","noteIndex":0},"citationItems":[{"id":55,"uris":["http://zotero.org/users/local/QtHvmTT0/items/BKU78SGR"],"itemData":{"id":55,"type":"book","abstract":"The Working Group I contribution to the Sixth Assessment Report of the Intergovernmental Panel on Climate Change (IPCC) provides a comprehensive assessment of the physical science basis of climate change. It considers in situ and remote observations; paleoclimate information; understanding of climate drivers and physical, chemical, and biological processes and feedbacks; global and regional climate modelling; advances in methods of analyses; and insights from climate services. It assesses the current state of the climate; human influence on climate in all regions; future climate change including sea level rise; global warming effects including extremes; climate information for risk assessment and regional adaptation; limiting climate change by reaching net zero carbon dioxide emissions and reducing other greenhouse gas emissions; and benefits for air quality. The report serves policymakers, decision makers, stakeholders, and all interested parties with the latest policy-relevant information on climate change. Available as Open Access on Cambridge Core.","edition":"1","ISBN":"978-1-00-915789-6","language":"en","license":"https://www.cambridge.org/core/terms","note":"DOI: 10.1017/9781009157896","publisher":"Cambridge University Press","source":"DOI.org (Crossref)","title":"The Physical Science Basis: Working Group I Contribution to the Sixth Assessment Report of the Intergovernmental Panel on Climate Change","title-short":"Climate Change 2021 – The Physical Science Basis","URL":"https://www.cambridge.org/core/product/identifier/9781009157896/type/book","author":[{"literal":"IPCC"}],"accessed":{"date-parts":[["2024",10,24]]},"issued":{"date-parts":[["2022"]]}}}],"schema":"https://github.com/citation-style-language/schema/raw/master/csl-citation.json"} </w:instrText>
+        <w:instrText xml:space="preserve"> ADDIN ZOTERO_ITEM CSL_CITATION {"citationID":"wROI9Z5y","properties":{"formattedCitation":"(IPCC, 2022)","plainCitation":"(IPCC, 2022)","dontUpdate":true,"noteIndex":0},"citationItems":[{"id":55,"uris":["http://zotero.org/users/local/QtHvmTT0/items/BKU78SGR"],"itemData":{"id":55,"type":"book","abstract":"The Working Group I contribution to the Sixth Assessment Report of the Intergovernmental Panel on Climate Change (IPCC) provides a comprehensive assessment of the physical science basis of climate change. It considers in situ and remote observations; paleoclimate information; understanding of climate drivers and physical, chemical, and biological processes and feedbacks; global and regional climate modelling; advances in methods of analyses; and insights from climate services. It assesses the current state of the climate; human influence on climate in all regions; future climate change including sea level rise; global warming effects including extremes; climate information for risk assessment and regional adaptation; limiting climate change by reaching net zero carbon dioxide emissions and reducing other greenhouse gas emissions; and benefits for air quality. The report serves policymakers, decision makers, stakeholders, and all interested parties with the latest policy-relevant information on climate change. Available as Open Access on Cambridge Core.","edition":"1","ISBN":"978-1-00-915789-6","language":"en","license":"https://www.cambridge.org/core/terms","note":"DOI: 10.1017/9781009157896","publisher":"Cambridge University Press","source":"DOI.org (Crossref)","title":"The Physical Science Basis: Working Group I Contribution to the Sixth Assessment Report of the Intergovernmental Panel on Climate Change","title-short":"Climate Change 2021 – The Physical Science Basis","URL":"https://www.cambridge.org/core/product/identifier/9781009157896/type/book","author":[{"literal":"IPCC"}],"accessed":{"date-parts":[["2024",10,24]]},"issued":{"date-parts":[["2022"]]}}}],"schema":"https://github.com/citation-style-language/schema/raw/master/csl-citation.json"} </w:instrText>
       </w:r>
       <w:r>
         <w:fldChar w:fldCharType="separate"/>
@@ -1399,7 +1316,7 @@
         <w:fldChar w:fldCharType="begin"/>
       </w:r>
       <w:r>
-        <w:instrText xml:space="preserve"> ADDIN ZOTERO_ITEM CSL_CITATION {"citationID":"Tlj3H1Mj","properties":{"formattedCitation":"(IPCC, 2022)","plainCitation":"(IPCC, 2022)","noteIndex":0},"citationItems":[{"id":55,"uris":["http://zotero.org/users/local/QtHvmTT0/items/BKU78SGR"],"itemData":{"id":55,"type":"book","abstract":"The Working Group I contribution to the Sixth Assessment Report of the Intergovernmental Panel on Climate Change (IPCC) provides a comprehensive assessment of the physical science basis of climate change. It considers in situ and remote observations; paleoclimate information; understanding of climate drivers and physical, chemical, and biological processes and feedbacks; global and regional climate modelling; advances in methods of analyses; and insights from climate services. It assesses the current state of the climate; human influence on climate in all regions; future climate change including sea level rise; global warming effects including extremes; climate information for risk assessment and regional adaptation; limiting climate change by reaching net zero carbon dioxide emissions and reducing other greenhouse gas emissions; and benefits for air quality. The report serves policymakers, decision makers, stakeholders, and all interested parties with the latest policy-relevant information on climate change. Available as Open Access on Cambridge Core.","edition":"1","ISBN":"978-1-00-915789-6","language":"en","license":"https://www.cambridge.org/core/terms","note":"DOI: 10.1017/9781009157896","publisher":"Cambridge University Press","source":"DOI.org (Crossref)","title":"The Physical Science Basis: Working Group I Contribution to the Sixth Assessment Report of the Intergovernmental Panel on Climate Change","title-short":"Climate Change 2021 – The Physical Science Basis","URL":"https://www.cambridge.org/core/product/identifier/9781009157896/type/book","author":[{"literal":"IPCC"}],"accessed":{"date-parts":[["2024",10,24]]},"issued":{"date-parts":[["2022"]]}}}],"schema":"https://github.com/citation-style-language/schema/raw/master/csl-citation.json"} </w:instrText>
+        <w:instrText xml:space="preserve"> ADDIN ZOTERO_ITEM CSL_CITATION {"citationID":"Tlj3H1Mj","properties":{"formattedCitation":"(IPCC, 2022)","plainCitation":"(IPCC, 2022)","dontUpdate":true,"noteIndex":0},"citationItems":[{"id":55,"uris":["http://zotero.org/users/local/QtHvmTT0/items/BKU78SGR"],"itemData":{"id":55,"type":"book","abstract":"The Working Group I contribution to the Sixth Assessment Report of the Intergovernmental Panel on Climate Change (IPCC) provides a comprehensive assessment of the physical science basis of climate change. It considers in situ and remote observations; paleoclimate information; understanding of climate drivers and physical, chemical, and biological processes and feedbacks; global and regional climate modelling; advances in methods of analyses; and insights from climate services. It assesses the current state of the climate; human influence on climate in all regions; future climate change including sea level rise; global warming effects including extremes; climate information for risk assessment and regional adaptation; limiting climate change by reaching net zero carbon dioxide emissions and reducing other greenhouse gas emissions; and benefits for air quality. The report serves policymakers, decision makers, stakeholders, and all interested parties with the latest policy-relevant information on climate change. Available as Open Access on Cambridge Core.","edition":"1","ISBN":"978-1-00-915789-6","language":"en","license":"https://www.cambridge.org/core/terms","note":"DOI: 10.1017/9781009157896","publisher":"Cambridge University Press","source":"DOI.org (Crossref)","title":"The Physical Science Basis: Working Group I Contribution to the Sixth Assessment Report of the Intergovernmental Panel on Climate Change","title-short":"Climate Change 2021 – The Physical Science Basis","URL":"https://www.cambridge.org/core/product/identifier/9781009157896/type/book","author":[{"literal":"IPCC"}],"accessed":{"date-parts":[["2024",10,24]]},"issued":{"date-parts":[["2022"]]}}}],"schema":"https://github.com/citation-style-language/schema/raw/master/csl-citation.json"} </w:instrText>
       </w:r>
       <w:r>
         <w:fldChar w:fldCharType="separate"/>
@@ -1460,7 +1377,7 @@
         <w:fldChar w:fldCharType="begin"/>
       </w:r>
       <w:r>
-        <w:instrText xml:space="preserve"> ADDIN ZOTERO_ITEM CSL_CITATION {"citationID":"EGGSRcvn","properties":{"formattedCitation":"(IPCC, 2022)","plainCitation":"(IPCC, 2022)","noteIndex":0},"citationItems":[{"id":55,"uris":["http://zotero.org/users/local/QtHvmTT0/items/BKU78SGR"],"itemData":{"id":55,"type":"book","abstract":"The Working Group I contribution to the Sixth Assessment Report of the Intergovernmental Panel on Climate Change (IPCC) provides a comprehensive assessment of the physical science basis of climate change. It considers in situ and remote observations; paleoclimate information; understanding of climate drivers and physical, chemical, and biological processes and feedbacks; global and regional climate modelling; advances in methods of analyses; and insights from climate services. It assesses the current state of the climate; human influence on climate in all regions; future climate change including sea level rise; global warming effects including extremes; climate information for risk assessment and regional adaptation; limiting climate change by reaching net zero carbon dioxide emissions and reducing other greenhouse gas emissions; and benefits for air quality. The report serves policymakers, decision makers, stakeholders, and all interested parties with the latest policy-relevant information on climate change. Available as Open Access on Cambridge Core.","edition":"1","ISBN":"978-1-00-915789-6","language":"en","license":"https://www.cambridge.org/core/terms","note":"DOI: 10.1017/9781009157896","publisher":"Cambridge University Press","source":"DOI.org (Crossref)","title":"The Physical Science Basis: Working Group I Contribution to the Sixth Assessment Report of the Intergovernmental Panel on Climate Change","title-short":"Climate Change 2021 – The Physical Science Basis","URL":"https://www.cambridge.org/core/product/identifier/9781009157896/type/book","author":[{"literal":"IPCC"}],"accessed":{"date-parts":[["2024",10,24]]},"issued":{"date-parts":[["2022"]]}}}],"schema":"https://github.com/citation-style-language/schema/raw/master/csl-citation.json"} </w:instrText>
+        <w:instrText xml:space="preserve"> ADDIN ZOTERO_ITEM CSL_CITATION {"citationID":"EGGSRcvn","properties":{"formattedCitation":"(IPCC, 2022)","plainCitation":"(IPCC, 2022)","dontUpdate":true,"noteIndex":0},"citationItems":[{"id":55,"uris":["http://zotero.org/users/local/QtHvmTT0/items/BKU78SGR"],"itemData":{"id":55,"type":"book","abstract":"The Working Group I contribution to the Sixth Assessment Report of the Intergovernmental Panel on Climate Change (IPCC) provides a comprehensive assessment of the physical science basis of climate change. It considers in situ and remote observations; paleoclimate information; understanding of climate drivers and physical, chemical, and biological processes and feedbacks; global and regional climate modelling; advances in methods of analyses; and insights from climate services. It assesses the current state of the climate; human influence on climate in all regions; future climate change including sea level rise; global warming effects including extremes; climate information for risk assessment and regional adaptation; limiting climate change by reaching net zero carbon dioxide emissions and reducing other greenhouse gas emissions; and benefits for air quality. The report serves policymakers, decision makers, stakeholders, and all interested parties with the latest policy-relevant information on climate change. Available as Open Access on Cambridge Core.","edition":"1","ISBN":"978-1-00-915789-6","language":"en","license":"https://www.cambridge.org/core/terms","note":"DOI: 10.1017/9781009157896","publisher":"Cambridge University Press","source":"DOI.org (Crossref)","title":"The Physical Science Basis: Working Group I Contribution to the Sixth Assessment Report of the Intergovernmental Panel on Climate Change","title-short":"Climate Change 2021 – The Physical Science Basis","URL":"https://www.cambridge.org/core/product/identifier/9781009157896/type/book","author":[{"literal":"IPCC"}],"accessed":{"date-parts":[["2024",10,24]]},"issued":{"date-parts":[["2022"]]}}}],"schema":"https://github.com/citation-style-language/schema/raw/master/csl-citation.json"} </w:instrText>
       </w:r>
       <w:r>
         <w:fldChar w:fldCharType="separate"/>
@@ -1487,7 +1404,6 @@
         <w:fldChar w:fldCharType="end"/>
       </w:r>
     </w:p>
-    <w:p/>
     <w:p>
       <w:pPr>
         <w:pStyle w:val="ListParagraph"/>
@@ -1503,7 +1419,7 @@
         <w:fldChar w:fldCharType="begin"/>
       </w:r>
       <w:r>
-        <w:instrText xml:space="preserve"> ADDIN ZOTERO_ITEM CSL_CITATION {"citationID":"FsxNoFps","properties":{"formattedCitation":"(IPCC, 2022)","plainCitation":"(IPCC, 2022)","noteIndex":0},"citationItems":[{"id":55,"uris":["http://zotero.org/users/local/QtHvmTT0/items/BKU78SGR"],"itemData":{"id":55,"type":"book","abstract":"The Working Group I contribution to the Sixth Assessment Report of the Intergovernmental Panel on Climate Change (IPCC) provides a comprehensive assessment of the physical science basis of climate change. It considers in situ and remote observations; paleoclimate information; understanding of climate drivers and physical, chemical, and biological processes and feedbacks; global and regional climate modelling; advances in methods of analyses; and insights from climate services. It assesses the current state of the climate; human influence on climate in all regions; future climate change including sea level rise; global warming effects including extremes; climate information for risk assessment and regional adaptation; limiting climate change by reaching net zero carbon dioxide emissions and reducing other greenhouse gas emissions; and benefits for air quality. The report serves policymakers, decision makers, stakeholders, and all interested parties with the latest policy-relevant information on climate change. Available as Open Access on Cambridge Core.","edition":"1","ISBN":"978-1-00-915789-6","language":"en","license":"https://www.cambridge.org/core/terms","note":"DOI: 10.1017/9781009157896","publisher":"Cambridge University Press","source":"DOI.org (Crossref)","title":"The Physical Science Basis: Working Group I Contribution to the Sixth Assessment Report of the Intergovernmental Panel on Climate Change","title-short":"Climate Change 2021 – The Physical Science Basis","URL":"https://www.cambridge.org/core/product/identifier/9781009157896/type/book","author":[{"literal":"IPCC"}],"accessed":{"date-parts":[["2024",10,24]]},"issued":{"date-parts":[["2022"]]}}}],"schema":"https://github.com/citation-style-language/schema/raw/master/csl-citation.json"} </w:instrText>
+        <w:instrText xml:space="preserve"> ADDIN ZOTERO_ITEM CSL_CITATION {"citationID":"FsxNoFps","properties":{"formattedCitation":"(IPCC, 2022)","plainCitation":"(IPCC, 2022)","dontUpdate":true,"noteIndex":0},"citationItems":[{"id":55,"uris":["http://zotero.org/users/local/QtHvmTT0/items/BKU78SGR"],"itemData":{"id":55,"type":"book","abstract":"The Working Group I contribution to the Sixth Assessment Report of the Intergovernmental Panel on Climate Change (IPCC) provides a comprehensive assessment of the physical science basis of climate change. It considers in situ and remote observations; paleoclimate information; understanding of climate drivers and physical, chemical, and biological processes and feedbacks; global and regional climate modelling; advances in methods of analyses; and insights from climate services. It assesses the current state of the climate; human influence on climate in all regions; future climate change including sea level rise; global warming effects including extremes; climate information for risk assessment and regional adaptation; limiting climate change by reaching net zero carbon dioxide emissions and reducing other greenhouse gas emissions; and benefits for air quality. The report serves policymakers, decision makers, stakeholders, and all interested parties with the latest policy-relevant information on climate change. Available as Open Access on Cambridge Core.","edition":"1","ISBN":"978-1-00-915789-6","language":"en","license":"https://www.cambridge.org/core/terms","note":"DOI: 10.1017/9781009157896","publisher":"Cambridge University Press","source":"DOI.org (Crossref)","title":"The Physical Science Basis: Working Group I Contribution to the Sixth Assessment Report of the Intergovernmental Panel on Climate Change","title-short":"Climate Change 2021 – The Physical Science Basis","URL":"https://www.cambridge.org/core/product/identifier/9781009157896/type/book","author":[{"literal":"IPCC"}],"accessed":{"date-parts":[["2024",10,24]]},"issued":{"date-parts":[["2022"]]}}}],"schema":"https://github.com/citation-style-language/schema/raw/master/csl-citation.json"} </w:instrText>
       </w:r>
       <w:r>
         <w:fldChar w:fldCharType="separate"/>
@@ -1539,78 +1455,150 @@
         </w:numPr>
       </w:pPr>
       <w:r>
-        <w:t xml:space="preserve">Policies supporting resilient water and food systems improve ecosystem services and food security. Effective policies include shifting subsidies, certification, green public </w:t>
-      </w:r>
+        <w:t>Policies supporting resilient water and food systems improve ecosystem services and food security. Effective policies include shifting subsidies, certification, green public procurement, capacity building, and payments for ecosystem services. Involving food producers, water users, and integrating Indigenous and local knowledge are essential for building sustainable systems.</w:t>
+      </w:r>
+      <w:r>
+        <w:fldChar w:fldCharType="begin"/>
+      </w:r>
+      <w:r>
+        <w:instrText xml:space="preserve"> ADDIN ZOTERO_ITEM CSL_CITATION {"citationID":"q3Y0M6zj","properties":{"formattedCitation":"(IPCC, 2022)","plainCitation":"(IPCC, 2022)","dontUpdate":true,"noteIndex":0},"citationItems":[{"id":55,"uris":["http://zotero.org/users/local/QtHvmTT0/items/BKU78SGR"],"itemData":{"id":55,"type":"book","abstract":"The Working Group I contribution to the Sixth Assessment Report of the Intergovernmental Panel on Climate Change (IPCC) provides a comprehensive assessment of the physical science basis of climate change. It considers in situ and remote observations; paleoclimate information; understanding of climate drivers and physical, chemical, and biological processes and feedbacks; global and regional climate modelling; advances in methods of analyses; and insights from climate services. It assesses the current state of the climate; human influence on climate in all regions; future climate change including sea level rise; global warming effects including extremes; climate information for risk assessment and regional adaptation; limiting climate change by reaching net zero carbon dioxide emissions and reducing other greenhouse gas emissions; and benefits for air quality. The report serves policymakers, decision makers, stakeholders, and all interested parties with the latest policy-relevant information on climate change. Available as Open Access on Cambridge Core.","edition":"1","ISBN":"978-1-00-915789-6","language":"en","license":"https://www.cambridge.org/core/terms","note":"DOI: 10.1017/9781009157896","publisher":"Cambridge University Press","source":"DOI.org (Crossref)","title":"The Physical Science Basis: Working Group I Contribution to the Sixth Assessment Report of the Intergovernmental Panel on Climate Change","title-short":"Climate Change 2021 – The Physical Science Basis","URL":"https://www.cambridge.org/core/product/identifier/9781009157896/type/book","author":[{"literal":"IPCC"}],"accessed":{"date-parts":[["2024",10,24]]},"issued":{"date-parts":[["2022"]]}}}],"schema":"https://github.com/citation-style-language/schema/raw/master/csl-citation.json"} </w:instrText>
+      </w:r>
+      <w:r>
+        <w:fldChar w:fldCharType="separate"/>
+      </w:r>
+      <w:r>
+        <w:rPr>
+          <w:rFonts w:cs="Times New Roman"/>
+        </w:rPr>
+        <w:t>(IPCC, 2022</w:t>
+      </w:r>
+      <w:r>
+        <w:rPr>
+          <w:rFonts w:cs="Times New Roman"/>
+        </w:rPr>
+        <w:t>, TS.D.5.8</w:t>
+      </w:r>
+      <w:r>
+        <w:rPr>
+          <w:rFonts w:cs="Times New Roman"/>
+        </w:rPr>
+        <w:t>)</w:t>
+      </w:r>
+      <w:r>
+        <w:fldChar w:fldCharType="end"/>
+      </w:r>
+    </w:p>
+    <w:p>
+      <w:r>
+        <w:t>Adaptation measures under the National Water Mission would be weighed against the IPCC recommendations</w:t>
+      </w:r>
+    </w:p>
+    <w:p>
+      <w:r>
+        <w:t>The adaptation measures under the National Water Mission</w:t>
+      </w:r>
+      <w:r>
+        <w:t xml:space="preserve"> </w:t>
+      </w:r>
+      <w:r>
+        <w:fldChar w:fldCharType="begin"/>
+      </w:r>
+      <w:r>
+        <w:instrText xml:space="preserve"> ADDIN ZOTERO_ITEM CSL_CITATION {"citationID":"xP3Elt2n","properties":{"formattedCitation":"(Ministry of Jal Shakti, 2022)","plainCitation":"(Ministry of Jal Shakti, 2022)","noteIndex":0},"citationItems":[{"id":90,"uris":["http://zotero.org/users/local/QtHvmTT0/items/N37VUABF"],"itemData":{"id":90,"type":"document","title":"Revised Mission Document , National Water Mission","URL":"https://nwm.gov.in/sites/default/files/Revised-Mission_Document-NWM.pdf","author":[{"literal":"Ministry of Jal Shakti"}],"issued":{"date-parts":[["2022"]]}}}],"schema":"https://github.com/citation-style-language/schema/raw/master/csl-citation.json"} </w:instrText>
+      </w:r>
+      <w:r>
+        <w:fldChar w:fldCharType="separate"/>
+      </w:r>
+      <w:r>
+        <w:rPr>
+          <w:rFonts w:cs="Times New Roman"/>
+        </w:rPr>
+        <w:t>(Ministry of Jal Shakti, 2022)</w:t>
+      </w:r>
+      <w:r>
+        <w:fldChar w:fldCharType="end"/>
+      </w:r>
+      <w:r>
+        <w:t xml:space="preserve"> </w:t>
+      </w:r>
+      <w:r>
+        <w:t xml:space="preserve">will be evaluated against the IPCC recommendations </w:t>
+      </w:r>
+      <w:r>
+        <w:fldChar w:fldCharType="begin"/>
+      </w:r>
+      <w:r>
+        <w:instrText xml:space="preserve"> ADDIN ZOTERO_ITEM CSL_CITATION {"citationID":"TQGMI7Zp","properties":{"formattedCitation":"(IPCC, 2022)","plainCitation":"(IPCC, 2022)","dontUpdate":true,"noteIndex":0},"citationItems":[{"id":55,"uris":["http://zotero.org/users/local/QtHvmTT0/items/BKU78SGR"],"itemData":{"id":55,"type":"book","abstract":"The Working Group I contribution to the Sixth Assessment Report of the Intergovernmental Panel on Climate Change (IPCC) provides a comprehensive assessment of the physical science basis of climate change. It considers in situ and remote observations; paleoclimate information; understanding of climate drivers and physical, chemical, and biological processes and feedbacks; global and regional climate modelling; advances in methods of analyses; and insights from climate services. It assesses the current state of the climate; human influence on climate in all regions; future climate change including sea level rise; global warming effects including extremes; climate information for risk assessment and regional adaptation; limiting climate change by reaching net zero carbon dioxide emissions and reducing other greenhouse gas emissions; and benefits for air quality. The report serves policymakers, decision makers, stakeholders, and all interested parties with the latest policy-relevant information on climate change. Available as Open Access on Cambridge Core.","edition":"1","ISBN":"978-1-00-915789-6","language":"en","license":"https://www.cambridge.org/core/terms","note":"DOI: 10.1017/9781009157896","publisher":"Cambridge University Press","source":"DOI.org (Crossref)","title":"The Physical Science Basis: Working Group I Contribution to the Sixth Assessment Report of the Intergovernmental Panel on Climate Change","title-short":"Climate Change 2021 – The Physical Science Basis","URL":"https://www.cambridge.org/core/product/identifier/9781009157896/type/book","author":[{"literal":"IPCC"}],"accessed":{"date-parts":[["2024",10,24]]},"issued":{"date-parts":[["2022"]]}}}],"schema":"https://github.com/citation-style-language/schema/raw/master/csl-citation.json"} </w:instrText>
+      </w:r>
+      <w:r>
+        <w:fldChar w:fldCharType="separate"/>
+      </w:r>
+      <w:r>
+        <w:rPr>
+          <w:rFonts w:cs="Times New Roman"/>
+        </w:rPr>
+        <w:t>(IPCC, 2022</w:t>
+      </w:r>
+      <w:r>
+        <w:rPr>
+          <w:rFonts w:cs="Times New Roman"/>
+        </w:rPr>
+        <w:t xml:space="preserve">, </w:t>
+      </w:r>
+      <w:r>
+        <w:t>TS.D.5</w:t>
+      </w:r>
+      <w:r>
+        <w:rPr>
+          <w:rFonts w:cs="Times New Roman"/>
+        </w:rPr>
+        <w:t>)</w:t>
+      </w:r>
+      <w:r>
+        <w:fldChar w:fldCharType="end"/>
+      </w:r>
+      <w:r>
+        <w:t xml:space="preserve"> </w:t>
+      </w:r>
+      <w:r>
+        <w:t>to determine their alignment with globally recognized strategies.</w:t>
+      </w:r>
+    </w:p>
+    <w:p>
+      <w:r>
+        <w:t xml:space="preserve">The assessments will be </w:t>
+      </w:r>
+      <w:r>
+        <w:t>summarised</w:t>
+      </w:r>
+      <w:r>
+        <w:t xml:space="preserve"> in a tabular format as recommended by </w:t>
+      </w:r>
+      <w:r>
+        <w:fldChar w:fldCharType="begin"/>
+      </w:r>
+      <w:r>
+        <w:instrText xml:space="preserve"> ADDIN ZOTERO_ITEM CSL_CITATION {"citationID":"gfGcVJ7b","properties":{"formattedCitation":"(Craft and Fisher, 2016)","plainCitation":"(Craft and Fisher, 2016)","noteIndex":0},"citationItems":[{"id":88,"uris":["http://zotero.org/users/local/QtHvmTT0/items/PD7EZSUH"],"itemData":{"id":88,"type":"article-journal","language":"en","source":"Zotero","title":"Measuring effective and adequate adaptation","author":[{"family":"Craft","given":"Brianna"},{"family":"Fisher","given":"Susannah"}],"issued":{"date-parts":[["2016"]]}}}],"schema":"https://github.com/citation-style-language/schema/raw/master/csl-citation.json"} </w:instrText>
+      </w:r>
+      <w:r>
+        <w:fldChar w:fldCharType="separate"/>
+      </w:r>
+      <w:r>
+        <w:rPr>
+          <w:rFonts w:cs="Times New Roman"/>
+        </w:rPr>
+        <w:t>(Craft and Fisher, 2016)</w:t>
+      </w:r>
+      <w:r>
+        <w:fldChar w:fldCharType="end"/>
+      </w:r>
+    </w:p>
+    <w:p>
+      <w:pPr>
+        <w:jc w:val="left"/>
+      </w:pPr>
       <w:r>
         <w:lastRenderedPageBreak/>
-        <w:t>procurement, capacity building, and payments for ecosystem services. Involving food producers, water users, and integrating Indigenous and local knowledge are essential for building sustainable systems.</w:t>
-      </w:r>
-      <w:r>
-        <w:fldChar w:fldCharType="begin"/>
-      </w:r>
-      <w:r>
-        <w:instrText xml:space="preserve"> ADDIN ZOTERO_ITEM CSL_CITATION {"citationID":"q3Y0M6zj","properties":{"formattedCitation":"(IPCC, 2022)","plainCitation":"(IPCC, 2022)","noteIndex":0},"citationItems":[{"id":55,"uris":["http://zotero.org/users/local/QtHvmTT0/items/BKU78SGR"],"itemData":{"id":55,"type":"book","abstract":"The Working Group I contribution to the Sixth Assessment Report of the Intergovernmental Panel on Climate Change (IPCC) provides a comprehensive assessment of the physical science basis of climate change. It considers in situ and remote observations; paleoclimate information; understanding of climate drivers and physical, chemical, and biological processes and feedbacks; global and regional climate modelling; advances in methods of analyses; and insights from climate services. It assesses the current state of the climate; human influence on climate in all regions; future climate change including sea level rise; global warming effects including extremes; climate information for risk assessment and regional adaptation; limiting climate change by reaching net zero carbon dioxide emissions and reducing other greenhouse gas emissions; and benefits for air quality. The report serves policymakers, decision makers, stakeholders, and all interested parties with the latest policy-relevant information on climate change. Available as Open Access on Cambridge Core.","edition":"1","ISBN":"978-1-00-915789-6","language":"en","license":"https://www.cambridge.org/core/terms","note":"DOI: 10.1017/9781009157896","publisher":"Cambridge University Press","source":"DOI.org (Crossref)","title":"The Physical Science Basis: Working Group I Contribution to the Sixth Assessment Report of the Intergovernmental Panel on Climate Change","title-short":"Climate Change 2021 – The Physical Science Basis","URL":"https://www.cambridge.org/core/product/identifier/9781009157896/type/book","author":[{"literal":"IPCC"}],"accessed":{"date-parts":[["2024",10,24]]},"issued":{"date-parts":[["2022"]]}}}],"schema":"https://github.com/citation-style-language/schema/raw/master/csl-citation.json"} </w:instrText>
-      </w:r>
-      <w:r>
-        <w:fldChar w:fldCharType="separate"/>
-      </w:r>
-      <w:r>
-        <w:rPr>
-          <w:rFonts w:cs="Times New Roman"/>
-        </w:rPr>
-        <w:t>(IPCC, 2022</w:t>
-      </w:r>
-      <w:r>
-        <w:rPr>
-          <w:rFonts w:cs="Times New Roman"/>
-        </w:rPr>
-        <w:t>, TS.D.5.8</w:t>
-      </w:r>
-      <w:r>
-        <w:rPr>
-          <w:rFonts w:cs="Times New Roman"/>
-        </w:rPr>
-        <w:t>)</w:t>
-      </w:r>
-      <w:r>
-        <w:fldChar w:fldCharType="end"/>
-      </w:r>
-    </w:p>
-    <w:p/>
-    <w:p>
-      <w:r>
-        <w:t xml:space="preserve">The assessments will be </w:t>
-      </w:r>
-      <w:r>
-        <w:t>summarised</w:t>
-      </w:r>
-      <w:r>
-        <w:t xml:space="preserve"> in a tabular format as recommended by </w:t>
-      </w:r>
-      <w:r>
-        <w:fldChar w:fldCharType="begin"/>
-      </w:r>
-      <w:r>
-        <w:instrText xml:space="preserve"> ADDIN ZOTERO_ITEM CSL_CITATION {"citationID":"gfGcVJ7b","properties":{"formattedCitation":"(Craft and Fisher, 2016)","plainCitation":"(Craft and Fisher, 2016)","noteIndex":0},"citationItems":[{"id":88,"uris":["http://zotero.org/users/local/QtHvmTT0/items/PD7EZSUH"],"itemData":{"id":88,"type":"article-journal","language":"en","source":"Zotero","title":"Measuring effective and adequate adaptation","author":[{"family":"Craft","given":"Brianna"},{"family":"Fisher","given":"Susannah"}],"issued":{"date-parts":[["2016"]]}}}],"schema":"https://github.com/citation-style-language/schema/raw/master/csl-citation.json"} </w:instrText>
-      </w:r>
-      <w:r>
-        <w:fldChar w:fldCharType="separate"/>
-      </w:r>
-      <w:r>
-        <w:rPr>
-          <w:rFonts w:cs="Times New Roman"/>
-        </w:rPr>
-        <w:t>(Craft and Fisher, 2016)</w:t>
-      </w:r>
-      <w:r>
-        <w:fldChar w:fldCharType="end"/>
-      </w:r>
-    </w:p>
-    <w:p>
-      <w:pPr>
-        <w:jc w:val="left"/>
-      </w:pPr>
-      <w:r>
         <w:br w:type="page"/>
       </w:r>
     </w:p>
@@ -1619,6 +1607,7 @@
         <w:pStyle w:val="Heading2"/>
       </w:pPr>
       <w:r>
+        <w:lastRenderedPageBreak/>
         <w:t>Assessment</w:t>
       </w:r>
     </w:p>
@@ -1690,19 +1679,7 @@
         <w:rPr>
           <w:rFonts w:cs="Times New Roman"/>
         </w:rPr>
-        <w:t xml:space="preserve">(Intergovernmental Panel On Climate Change (IPCC), 2023, </w:t>
-      </w:r>
-      <w:r>
-        <w:rPr>
-          <w:rFonts w:cs="Times New Roman"/>
-        </w:rPr>
-        <w:t>TS.C.4.1</w:t>
-      </w:r>
-      <w:r>
-        <w:rPr>
-          <w:rFonts w:cs="Times New Roman"/>
-        </w:rPr>
-        <w:t>)</w:t>
+        <w:t>(Intergovernmental Panel On Climate Change (IPCC), 2023, TS.C.4.1)</w:t>
       </w:r>
       <w:r>
         <w:fldChar w:fldCharType="end"/>
@@ -2319,17 +2296,17 @@
   <w:abstractNum w:abstractNumId="4" w15:restartNumberingAfterBreak="0">
     <w:nsid w:val="70803676"/>
     <w:multiLevelType w:val="hybridMultilevel"/>
-    <w:tmpl w:val="C0506FB8"/>
-    <w:lvl w:ilvl="0" w:tplc="B0B0C5A4">
-      <w:start w:val="2"/>
-      <w:numFmt w:val="bullet"/>
-      <w:lvlText w:val="-"/>
+    <w:tmpl w:val="70B8E5CC"/>
+    <w:lvl w:ilvl="0" w:tplc="0C09000F">
+      <w:start w:val="1"/>
+      <w:numFmt w:val="decimal"/>
+      <w:lvlText w:val="%1."/>
       <w:lvlJc w:val="left"/>
       <w:pPr>
         <w:ind w:left="720" w:hanging="360"/>
       </w:pPr>
       <w:rPr>
-        <w:rFonts w:ascii="Times New Roman" w:eastAsiaTheme="minorHAnsi" w:hAnsi="Times New Roman" w:cs="Times New Roman" w:hint="default"/>
+        <w:rFonts w:hint="default"/>
       </w:rPr>
     </w:lvl>
     <w:lvl w:ilvl="1" w:tplc="0C090003" w:tentative="1">
@@ -3057,6 +3034,7 @@
   <w:style w:type="character" w:default="1" w:styleId="DefaultParagraphFont">
     <w:name w:val="Default Paragraph Font"/>
     <w:uiPriority w:val="1"/>
+    <w:semiHidden/>
     <w:unhideWhenUsed/>
   </w:style>
   <w:style w:type="table" w:default="1" w:styleId="TableNormal">
@@ -3686,14 +3664,6 @@
 </file>
 
 <file path=customXml/item1.xml><?xml version="1.0" encoding="utf-8"?>
-<p:properties xmlns:p="http://schemas.microsoft.com/office/2006/metadata/properties" xmlns:xsi="http://www.w3.org/2001/XMLSchema-instance" xmlns:pc="http://schemas.microsoft.com/office/infopath/2007/PartnerControls">
-  <documentManagement>
-    <_activity xmlns="7f1f2a56-9397-42fa-9fc7-1a7344e387a1" xsi:nil="true"/>
-  </documentManagement>
-</p:properties>
-</file>
-
-<file path=customXml/item2.xml><?xml version="1.0" encoding="utf-8"?>
 <?mso-contentType ?>
 <FormTemplates xmlns="http://schemas.microsoft.com/sharepoint/v3/contenttype/forms">
   <Display>DocumentLibraryForm</Display>
@@ -3702,7 +3672,19 @@
 </FormTemplates>
 </file>
 
+<file path=customXml/item2.xml><?xml version="1.0" encoding="utf-8"?>
+<p:properties xmlns:p="http://schemas.microsoft.com/office/2006/metadata/properties" xmlns:xsi="http://www.w3.org/2001/XMLSchema-instance" xmlns:pc="http://schemas.microsoft.com/office/infopath/2007/PartnerControls">
+  <documentManagement>
+    <_activity xmlns="7f1f2a56-9397-42fa-9fc7-1a7344e387a1" xsi:nil="true"/>
+  </documentManagement>
+</p:properties>
+</file>
+
 <file path=customXml/item3.xml><?xml version="1.0" encoding="utf-8"?>
+<b:Sources xmlns:b="http://schemas.openxmlformats.org/officeDocument/2006/bibliography" xmlns="http://schemas.openxmlformats.org/officeDocument/2006/bibliography" SelectedStyle="\APASixthEditionOfficeOnline.xsl" StyleName="APA" Version="6"/>
+</file>
+
+<file path=customXml/item4.xml><?xml version="1.0" encoding="utf-8"?>
 <ct:contentTypeSchema xmlns:ct="http://schemas.microsoft.com/office/2006/metadata/contentType" xmlns:ma="http://schemas.microsoft.com/office/2006/metadata/properties/metaAttributes" ct:_="" ma:_="" ma:contentTypeName="Document" ma:contentTypeID="0x010100874EDA373425B34694C68A0A4F9F37E3" ma:contentTypeVersion="17" ma:contentTypeDescription="Create a new document." ma:contentTypeScope="" ma:versionID="d167aa15c05c568b944be6d9df14a798">
   <xsd:schema xmlns:xsd="http://www.w3.org/2001/XMLSchema" xmlns:xs="http://www.w3.org/2001/XMLSchema" xmlns:p="http://schemas.microsoft.com/office/2006/metadata/properties" xmlns:ns3="7f1f2a56-9397-42fa-9fc7-1a7344e387a1" xmlns:ns4="4d21843e-af5f-432d-bf7c-ab6467b2fe82" targetNamespace="http://schemas.microsoft.com/office/2006/metadata/properties" ma:root="true" ma:fieldsID="87b6b860db3e81825efa1553d71ccb60" ns3:_="" ns4:_="">
     <xsd:import namespace="7f1f2a56-9397-42fa-9fc7-1a7344e387a1"/>
@@ -3949,28 +3931,7 @@
 </ct:contentTypeSchema>
 </file>
 
-<file path=customXml/item4.xml><?xml version="1.0" encoding="utf-8"?>
-<b:Sources xmlns:b="http://schemas.openxmlformats.org/officeDocument/2006/bibliography" xmlns="http://schemas.openxmlformats.org/officeDocument/2006/bibliography" SelectedStyle="\APASixthEditionOfficeOnline.xsl" StyleName="APA" Version="6"/>
-</file>
-
 <file path=customXml/itemProps1.xml><?xml version="1.0" encoding="utf-8"?>
-<ds:datastoreItem xmlns:ds="http://schemas.openxmlformats.org/officeDocument/2006/customXml" ds:itemID="{06497454-2A36-4F69-8921-03EA0EECC4DB}">
-  <ds:schemaRefs>
-    <ds:schemaRef ds:uri="7f1f2a56-9397-42fa-9fc7-1a7344e387a1"/>
-    <ds:schemaRef ds:uri="http://purl.org/dc/dcmitype/"/>
-    <ds:schemaRef ds:uri="http://schemas.microsoft.com/office/infopath/2007/PartnerControls"/>
-    <ds:schemaRef ds:uri="http://schemas.microsoft.com/office/2006/metadata/properties"/>
-    <ds:schemaRef ds:uri="http://schemas.microsoft.com/office/2006/documentManagement/types"/>
-    <ds:schemaRef ds:uri="http://purl.org/dc/elements/1.1/"/>
-    <ds:schemaRef ds:uri="http://www.w3.org/XML/1998/namespace"/>
-    <ds:schemaRef ds:uri="4d21843e-af5f-432d-bf7c-ab6467b2fe82"/>
-    <ds:schemaRef ds:uri="http://purl.org/dc/terms/"/>
-    <ds:schemaRef ds:uri="http://schemas.openxmlformats.org/package/2006/metadata/core-properties"/>
-  </ds:schemaRefs>
-</ds:datastoreItem>
-</file>
-
-<file path=customXml/itemProps2.xml><?xml version="1.0" encoding="utf-8"?>
 <ds:datastoreItem xmlns:ds="http://schemas.openxmlformats.org/officeDocument/2006/customXml" ds:itemID="{59DB11DB-6072-4045-8E78-DD7C1B30809A}">
   <ds:schemaRefs>
     <ds:schemaRef ds:uri="http://schemas.microsoft.com/sharepoint/v3/contenttype/forms"/>
@@ -3978,7 +3939,25 @@
 </ds:datastoreItem>
 </file>
 
+<file path=customXml/itemProps2.xml><?xml version="1.0" encoding="utf-8"?>
+<ds:datastoreItem xmlns:ds="http://schemas.openxmlformats.org/officeDocument/2006/customXml" ds:itemID="{06497454-2A36-4F69-8921-03EA0EECC4DB}">
+  <ds:schemaRefs>
+    <ds:schemaRef ds:uri="http://schemas.microsoft.com/office/2006/metadata/properties"/>
+    <ds:schemaRef ds:uri="http://schemas.microsoft.com/office/infopath/2007/PartnerControls"/>
+    <ds:schemaRef ds:uri="7f1f2a56-9397-42fa-9fc7-1a7344e387a1"/>
+  </ds:schemaRefs>
+</ds:datastoreItem>
+</file>
+
 <file path=customXml/itemProps3.xml><?xml version="1.0" encoding="utf-8"?>
+<ds:datastoreItem xmlns:ds="http://schemas.openxmlformats.org/officeDocument/2006/customXml" ds:itemID="{65E4A3E0-FE6F-426C-8D19-C1398CECBF60}">
+  <ds:schemaRefs>
+    <ds:schemaRef ds:uri="http://schemas.openxmlformats.org/officeDocument/2006/bibliography"/>
+  </ds:schemaRefs>
+</ds:datastoreItem>
+</file>
+
+<file path=customXml/itemProps4.xml><?xml version="1.0" encoding="utf-8"?>
 <ds:datastoreItem xmlns:ds="http://schemas.openxmlformats.org/officeDocument/2006/customXml" ds:itemID="{19D8C4B7-0BEC-499A-8FAC-794F5D5F1F6A}">
   <ds:schemaRefs>
     <ds:schemaRef ds:uri="http://schemas.microsoft.com/office/2006/metadata/contentType"/>
@@ -3995,12 +3974,4 @@
     <ds:schemaRef ds:uri="http://schemas.microsoft.com/internal/obd"/>
   </ds:schemaRefs>
 </ds:datastoreItem>
-</file>
-
-<file path=customXml/itemProps4.xml><?xml version="1.0" encoding="utf-8"?>
-<ds:datastoreItem xmlns:ds="http://schemas.openxmlformats.org/officeDocument/2006/customXml" ds:itemID="{65E4A3E0-FE6F-426C-8D19-C1398CECBF60}">
-  <ds:schemaRefs>
-    <ds:schemaRef ds:uri="http://schemas.openxmlformats.org/officeDocument/2006/bibliography"/>
-  </ds:schemaRefs>
-</ds:datastoreItem>
 </file>
</xml_diff>

<commit_message>
Somemore changes to the report ..
</commit_message>
<xml_diff>
--- a/ENVS8003_Ass4_word.docx
+++ b/ENVS8003_Ass4_word.docx
@@ -568,15 +568,7 @@
         <w:t>.</w:t>
       </w:r>
       <w:r>
-        <w:t xml:space="preserve"> In the Brahmaputra basin, </w:t>
-      </w:r>
-      <w:proofErr w:type="spellStart"/>
-      <w:r>
-        <w:t>premonsoon</w:t>
-      </w:r>
-      <w:proofErr w:type="spellEnd"/>
-      <w:r>
-        <w:t xml:space="preserve"> rainfall is expected to rise by approximately 100 mm by 2071–2100, compared to the 1961–1990 baseline</w:t>
+        <w:t xml:space="preserve"> In the Brahmaputra basin, premonsoon rainfall is expected to rise by approximately 100 mm by 2071–2100, compared to the 1961–1990 baseline</w:t>
       </w:r>
       <w:r>
         <w:t xml:space="preserve"> </w:t>
@@ -797,23 +789,10 @@
         <w:t>:</w:t>
       </w:r>
       <w:r>
-        <w:t xml:space="preserve">Institutions involved in the National Action Plan on Climate </w:t>
-      </w:r>
-      <w:proofErr w:type="gramStart"/>
-      <w:r>
-        <w:t>Change</w:t>
-      </w:r>
-      <w:r>
-        <w:t>.(</w:t>
-      </w:r>
-      <w:proofErr w:type="spellStart"/>
-      <w:proofErr w:type="gramEnd"/>
-      <w:r>
-        <w:t>Azohani</w:t>
-      </w:r>
-      <w:proofErr w:type="spellEnd"/>
-      <w:r>
-        <w:t xml:space="preserve"> et al</w:t>
+        <w:t>Institutions involved in the National Action Plan on Climate Change</w:t>
+      </w:r>
+      <w:r>
+        <w:t>.(Azohani et al</w:t>
       </w:r>
       <w:r>
         <w:t>,201</w:t>
@@ -903,15 +882,7 @@
     </w:p>
     <w:p>
       <w:r>
-        <w:t xml:space="preserve">Beyond these frameworks, targeted government schemes, such as the Atal </w:t>
-      </w:r>
-      <w:proofErr w:type="spellStart"/>
-      <w:r>
-        <w:t>Bhujal</w:t>
-      </w:r>
-      <w:proofErr w:type="spellEnd"/>
-      <w:r>
-        <w:t xml:space="preserve"> Yojana</w:t>
+        <w:t>Beyond these frameworks, targeted government schemes, such as the Atal Bhujal Yojana</w:t>
       </w:r>
       <w:r>
         <w:t xml:space="preserve"> </w:t>
@@ -929,21 +900,7 @@
         <w:rPr>
           <w:rFonts w:cs="Times New Roman"/>
         </w:rPr>
-        <w:t>(</w:t>
-      </w:r>
-      <w:proofErr w:type="spellStart"/>
-      <w:r>
-        <w:rPr>
-          <w:rFonts w:cs="Times New Roman"/>
-        </w:rPr>
-        <w:t>Nandakumaran</w:t>
-      </w:r>
-      <w:proofErr w:type="spellEnd"/>
-      <w:r>
-        <w:rPr>
-          <w:rFonts w:cs="Times New Roman"/>
-        </w:rPr>
-        <w:t>, 2020)</w:t>
+        <w:t>(Nandakumaran, 2020)</w:t>
       </w:r>
       <w:r>
         <w:fldChar w:fldCharType="end"/>
@@ -1063,15 +1020,7 @@
         <w:t xml:space="preserve"> </w:t>
       </w:r>
       <w:r>
-        <w:t xml:space="preserve">Atal </w:t>
-      </w:r>
-      <w:proofErr w:type="spellStart"/>
-      <w:r>
-        <w:t>Bhujal</w:t>
-      </w:r>
-      <w:proofErr w:type="spellEnd"/>
-      <w:r>
-        <w:t xml:space="preserve"> Yojana</w:t>
+        <w:t>Atal Bhujal Yojana</w:t>
       </w:r>
       <w:r>
         <w:t xml:space="preserve"> </w:t>
@@ -1089,21 +1038,7 @@
         <w:rPr>
           <w:rFonts w:cs="Times New Roman"/>
         </w:rPr>
-        <w:t>(</w:t>
-      </w:r>
-      <w:proofErr w:type="spellStart"/>
-      <w:r>
-        <w:rPr>
-          <w:rFonts w:cs="Times New Roman"/>
-        </w:rPr>
-        <w:t>Nandakumaran</w:t>
-      </w:r>
-      <w:proofErr w:type="spellEnd"/>
-      <w:r>
-        <w:rPr>
-          <w:rFonts w:cs="Times New Roman"/>
-        </w:rPr>
-        <w:t>, 2020)</w:t>
+        <w:t>(Nandakumaran, 2020)</w:t>
       </w:r>
       <w:r>
         <w:fldChar w:fldCharType="end"/>
@@ -1127,7 +1062,7 @@
         <w:fldChar w:fldCharType="begin"/>
       </w:r>
       <w:r>
-        <w:instrText xml:space="preserve"> ADDIN ZOTERO_ITEM CSL_CITATION {"citationID":"Xcdaojsz","properties":{"formattedCitation":"(IPCC, 2022)","plainCitation":"(IPCC, 2022)","noteIndex":0},"citationItems":[{"id":55,"uris":["http://zotero.org/users/local/QtHvmTT0/items/BKU78SGR"],"itemData":{"id":55,"type":"book","abstract":"The Working Group I contribution to the Sixth Assessment Report of the Intergovernmental Panel on Climate Change (IPCC) provides a comprehensive assessment of the physical science basis of climate change. It considers in situ and remote observations; paleoclimate information; understanding of climate drivers and physical, chemical, and biological processes and feedbacks; global and regional climate modelling; advances in methods of analyses; and insights from climate services. It assesses the current state of the climate; human influence on climate in all regions; future climate change including sea level rise; global warming effects including extremes; climate information for risk assessment and regional adaptation; limiting climate change by reaching net zero carbon dioxide emissions and reducing other greenhouse gas emissions; and benefits for air quality. The report serves policymakers, decision makers, stakeholders, and all interested parties with the latest policy-relevant information on climate change. Available as Open Access on Cambridge Core.","edition":"1","ISBN":"978-1-00-915789-6","language":"en","license":"https://www.cambridge.org/core/terms","note":"DOI: 10.1017/9781009157896","publisher":"Cambridge University Press","source":"DOI.org (Crossref)","title":"The Physical Science Basis: Working Group I Contribution to the Sixth Assessment Report of the Intergovernmental Panel on Climate Change","title-short":"Climate Change 2021 – The Physical Science Basis","URL":"https://www.cambridge.org/core/product/identifier/9781009157896/type/book","author":[{"literal":"IPCC"}],"accessed":{"date-parts":[["2024",10,24]]},"issued":{"date-parts":[["2022"]]}}}],"schema":"https://github.com/citation-style-language/schema/raw/master/csl-citation.json"} </w:instrText>
+        <w:instrText xml:space="preserve"> ADDIN ZOTERO_ITEM CSL_CITATION {"citationID":"Xcdaojsz","properties":{"formattedCitation":"(IPCC, 2021)","plainCitation":"(IPCC, 2021)","noteIndex":0},"citationItems":[{"id":55,"uris":["http://zotero.org/users/local/QtHvmTT0/items/BKU78SGR"],"itemData":{"id":55,"type":"book","abstract":"The Working Group I contribution to the Sixth Assessment Report of the Intergovernmental Panel on Climate Change (IPCC) provides a comprehensive assessment of the physical science basis of climate change. It considers in situ and remote observations; paleoclimate information; understanding of climate drivers and physical, chemical, and biological processes and feedbacks; global and regional climate modelling; advances in methods of analyses; and insights from climate services. It assesses the current state of the climate; human influence on climate in all regions; future climate change including sea level rise; global warming effects including extremes; climate information for risk assessment and regional adaptation; limiting climate change by reaching net zero carbon dioxide emissions and reducing other greenhouse gas emissions; and benefits for air quality. The report serves policymakers, decision makers, stakeholders, and all interested parties with the latest policy-relevant information on climate change. Available as Open Access on Cambridge Core.","edition":"1","ISBN":"978-1-00-915789-6","language":"en","license":"https://www.cambridge.org/core/terms","note":"DOI: 10.1017/9781009157896","publisher":"Cambridge University Press","source":"DOI.org (Crossref)","title":"The Physical Science Basis: Working Group I Contribution to the Sixth Assessment Report of the Intergovernmental Panel on Climate Change","title-short":"Climate Change 2021 – The Physical Science Basis","URL":"https://www.cambridge.org/core/product/identifier/9781009157896/type/book","author":[{"literal":"IPCC"}],"accessed":{"date-parts":[["2024",10,24]]},"issued":{"date-parts":[["2021"]]}}}],"schema":"https://github.com/citation-style-language/schema/raw/master/csl-citation.json"} </w:instrText>
       </w:r>
       <w:r>
         <w:fldChar w:fldCharType="separate"/>
@@ -1136,7 +1071,7 @@
         <w:rPr>
           <w:rFonts w:cs="Times New Roman"/>
         </w:rPr>
-        <w:t>(IPCC, 2022)</w:t>
+        <w:t>(IPCC, 2021)</w:t>
       </w:r>
       <w:r>
         <w:fldChar w:fldCharType="end"/>
@@ -1196,7 +1131,7 @@
         <w:fldChar w:fldCharType="begin"/>
       </w:r>
       <w:r>
-        <w:instrText xml:space="preserve"> ADDIN ZOTERO_ITEM CSL_CITATION {"citationID":"8zUn7Ix1","properties":{"formattedCitation":"(IPCC, 2022)","plainCitation":"(IPCC, 2022)","dontUpdate":true,"noteIndex":0},"citationItems":[{"id":55,"uris":["http://zotero.org/users/local/QtHvmTT0/items/BKU78SGR"],"itemData":{"id":55,"type":"book","abstract":"The Working Group I contribution to the Sixth Assessment Report of the Intergovernmental Panel on Climate Change (IPCC) provides a comprehensive assessment of the physical science basis of climate change. It considers in situ and remote observations; paleoclimate information; understanding of climate drivers and physical, chemical, and biological processes and feedbacks; global and regional climate modelling; advances in methods of analyses; and insights from climate services. It assesses the current state of the climate; human influence on climate in all regions; future climate change including sea level rise; global warming effects including extremes; climate information for risk assessment and regional adaptation; limiting climate change by reaching net zero carbon dioxide emissions and reducing other greenhouse gas emissions; and benefits for air quality. The report serves policymakers, decision makers, stakeholders, and all interested parties with the latest policy-relevant information on climate change. Available as Open Access on Cambridge Core.","edition":"1","ISBN":"978-1-00-915789-6","language":"en","license":"https://www.cambridge.org/core/terms","note":"DOI: 10.1017/9781009157896","publisher":"Cambridge University Press","source":"DOI.org (Crossref)","title":"The Physical Science Basis: Working Group I Contribution to the Sixth Assessment Report of the Intergovernmental Panel on Climate Change","title-short":"Climate Change 2021 – The Physical Science Basis","URL":"https://www.cambridge.org/core/product/identifier/9781009157896/type/book","author":[{"literal":"IPCC"}],"accessed":{"date-parts":[["2024",10,24]]},"issued":{"date-parts":[["2022"]]}}}],"schema":"https://github.com/citation-style-language/schema/raw/master/csl-citation.json"} </w:instrText>
+        <w:instrText xml:space="preserve"> ADDIN ZOTERO_ITEM CSL_CITATION {"citationID":"i5rFTCRI","properties":{"formattedCitation":"(IPCC, 2021)","plainCitation":"(IPCC, 2021)","noteIndex":0},"citationItems":[{"id":55,"uris":["http://zotero.org/users/local/QtHvmTT0/items/BKU78SGR"],"itemData":{"id":55,"type":"book","abstract":"The Working Group I contribution to the Sixth Assessment Report of the Intergovernmental Panel on Climate Change (IPCC) provides a comprehensive assessment of the physical science basis of climate change. It considers in situ and remote observations; paleoclimate information; understanding of climate drivers and physical, chemical, and biological processes and feedbacks; global and regional climate modelling; advances in methods of analyses; and insights from climate services. It assesses the current state of the climate; human influence on climate in all regions; future climate change including sea level rise; global warming effects including extremes; climate information for risk assessment and regional adaptation; limiting climate change by reaching net zero carbon dioxide emissions and reducing other greenhouse gas emissions; and benefits for air quality. The report serves policymakers, decision makers, stakeholders, and all interested parties with the latest policy-relevant information on climate change. Available as Open Access on Cambridge Core.","edition":"1","ISBN":"978-1-00-915789-6","language":"en","license":"https://www.cambridge.org/core/terms","note":"DOI: 10.1017/9781009157896","publisher":"Cambridge University Press","source":"DOI.org (Crossref)","title":"The Physical Science Basis: Working Group I Contribution to the Sixth Assessment Report of the Intergovernmental Panel on Climate Change","title-short":"Climate Change 2021 – The Physical Science Basis","URL":"https://www.cambridge.org/core/product/identifier/9781009157896/type/book","author":[{"literal":"IPCC"}],"accessed":{"date-parts":[["2024",10,24]]},"issued":{"date-parts":[["2021"]]}}}],"schema":"https://github.com/citation-style-language/schema/raw/master/csl-citation.json"} </w:instrText>
       </w:r>
       <w:r>
         <w:fldChar w:fldCharType="separate"/>
@@ -1205,25 +1140,13 @@
         <w:rPr>
           <w:rFonts w:cs="Times New Roman"/>
         </w:rPr>
-        <w:t>(IPCC, 2022</w:t>
-      </w:r>
-      <w:r>
-        <w:rPr>
-          <w:rFonts w:cs="Times New Roman"/>
-        </w:rPr>
-        <w:t>,</w:t>
-      </w:r>
-      <w:r>
-        <w:rPr>
-          <w:rFonts w:cs="Times New Roman"/>
-        </w:rPr>
-        <w:t xml:space="preserve"> </w:t>
-      </w:r>
-      <w:r>
-        <w:rPr>
-          <w:rFonts w:cs="Times New Roman"/>
-        </w:rPr>
-        <w:t>TS.C.4.1</w:t>
+        <w:t>(IPCC, 2021</w:t>
+      </w:r>
+      <w:r>
+        <w:rPr>
+          <w:rFonts w:cs="Times New Roman"/>
+        </w:rPr>
+        <w:t>, TS.C.4.1</w:t>
       </w:r>
       <w:r>
         <w:rPr>
@@ -1259,7 +1182,7 @@
         <w:fldChar w:fldCharType="begin"/>
       </w:r>
       <w:r>
-        <w:instrText xml:space="preserve"> ADDIN ZOTERO_ITEM CSL_CITATION {"citationID":"wROI9Z5y","properties":{"formattedCitation":"(IPCC, 2022)","plainCitation":"(IPCC, 2022)","dontUpdate":true,"noteIndex":0},"citationItems":[{"id":55,"uris":["http://zotero.org/users/local/QtHvmTT0/items/BKU78SGR"],"itemData":{"id":55,"type":"book","abstract":"The Working Group I contribution to the Sixth Assessment Report of the Intergovernmental Panel on Climate Change (IPCC) provides a comprehensive assessment of the physical science basis of climate change. It considers in situ and remote observations; paleoclimate information; understanding of climate drivers and physical, chemical, and biological processes and feedbacks; global and regional climate modelling; advances in methods of analyses; and insights from climate services. It assesses the current state of the climate; human influence on climate in all regions; future climate change including sea level rise; global warming effects including extremes; climate information for risk assessment and regional adaptation; limiting climate change by reaching net zero carbon dioxide emissions and reducing other greenhouse gas emissions; and benefits for air quality. The report serves policymakers, decision makers, stakeholders, and all interested parties with the latest policy-relevant information on climate change. Available as Open Access on Cambridge Core.","edition":"1","ISBN":"978-1-00-915789-6","language":"en","license":"https://www.cambridge.org/core/terms","note":"DOI: 10.1017/9781009157896","publisher":"Cambridge University Press","source":"DOI.org (Crossref)","title":"The Physical Science Basis: Working Group I Contribution to the Sixth Assessment Report of the Intergovernmental Panel on Climate Change","title-short":"Climate Change 2021 – The Physical Science Basis","URL":"https://www.cambridge.org/core/product/identifier/9781009157896/type/book","author":[{"literal":"IPCC"}],"accessed":{"date-parts":[["2024",10,24]]},"issued":{"date-parts":[["2022"]]}}}],"schema":"https://github.com/citation-style-language/schema/raw/master/csl-citation.json"} </w:instrText>
+        <w:instrText xml:space="preserve"> ADDIN ZOTERO_ITEM CSL_CITATION {"citationID":"5uR8MOum","properties":{"formattedCitation":"(IPCC, 2021)","plainCitation":"(IPCC, 2021)","noteIndex":0},"citationItems":[{"id":55,"uris":["http://zotero.org/users/local/QtHvmTT0/items/BKU78SGR"],"itemData":{"id":55,"type":"book","abstract":"The Working Group I contribution to the Sixth Assessment Report of the Intergovernmental Panel on Climate Change (IPCC) provides a comprehensive assessment of the physical science basis of climate change. It considers in situ and remote observations; paleoclimate information; understanding of climate drivers and physical, chemical, and biological processes and feedbacks; global and regional climate modelling; advances in methods of analyses; and insights from climate services. It assesses the current state of the climate; human influence on climate in all regions; future climate change including sea level rise; global warming effects including extremes; climate information for risk assessment and regional adaptation; limiting climate change by reaching net zero carbon dioxide emissions and reducing other greenhouse gas emissions; and benefits for air quality. The report serves policymakers, decision makers, stakeholders, and all interested parties with the latest policy-relevant information on climate change. Available as Open Access on Cambridge Core.","edition":"1","ISBN":"978-1-00-915789-6","language":"en","license":"https://www.cambridge.org/core/terms","note":"DOI: 10.1017/9781009157896","publisher":"Cambridge University Press","source":"DOI.org (Crossref)","title":"The Physical Science Basis: Working Group I Contribution to the Sixth Assessment Report of the Intergovernmental Panel on Climate Change","title-short":"Climate Change 2021 – The Physical Science Basis","URL":"https://www.cambridge.org/core/product/identifier/9781009157896/type/book","author":[{"literal":"IPCC"}],"accessed":{"date-parts":[["2024",10,24]]},"issued":{"date-parts":[["2021"]]}}}],"schema":"https://github.com/citation-style-language/schema/raw/master/csl-citation.json"} </w:instrText>
       </w:r>
       <w:r>
         <w:fldChar w:fldCharType="separate"/>
@@ -1268,25 +1191,13 @@
         <w:rPr>
           <w:rFonts w:cs="Times New Roman"/>
         </w:rPr>
-        <w:t>(IPCC, 2022</w:t>
-      </w:r>
-      <w:r>
-        <w:rPr>
-          <w:rFonts w:cs="Times New Roman"/>
-        </w:rPr>
-        <w:t>,</w:t>
-      </w:r>
-      <w:r>
-        <w:rPr>
-          <w:rFonts w:cs="Times New Roman"/>
-        </w:rPr>
-        <w:t xml:space="preserve"> </w:t>
-      </w:r>
-      <w:r>
-        <w:rPr>
-          <w:rFonts w:cs="Times New Roman"/>
-        </w:rPr>
-        <w:t>TS.C.4.3</w:t>
+        <w:t>(IPCC, 2021</w:t>
+      </w:r>
+      <w:r>
+        <w:rPr>
+          <w:rFonts w:cs="Times New Roman"/>
+        </w:rPr>
+        <w:t>, TS.C.4.3</w:t>
       </w:r>
       <w:r>
         <w:rPr>
@@ -1296,6 +1207,9 @@
       </w:r>
       <w:r>
         <w:fldChar w:fldCharType="end"/>
+      </w:r>
+      <w:r>
+        <w:t xml:space="preserve"> </w:t>
       </w:r>
     </w:p>
     <w:p>
@@ -1316,7 +1230,7 @@
         <w:fldChar w:fldCharType="begin"/>
       </w:r>
       <w:r>
-        <w:instrText xml:space="preserve"> ADDIN ZOTERO_ITEM CSL_CITATION {"citationID":"Tlj3H1Mj","properties":{"formattedCitation":"(IPCC, 2022)","plainCitation":"(IPCC, 2022)","dontUpdate":true,"noteIndex":0},"citationItems":[{"id":55,"uris":["http://zotero.org/users/local/QtHvmTT0/items/BKU78SGR"],"itemData":{"id":55,"type":"book","abstract":"The Working Group I contribution to the Sixth Assessment Report of the Intergovernmental Panel on Climate Change (IPCC) provides a comprehensive assessment of the physical science basis of climate change. It considers in situ and remote observations; paleoclimate information; understanding of climate drivers and physical, chemical, and biological processes and feedbacks; global and regional climate modelling; advances in methods of analyses; and insights from climate services. It assesses the current state of the climate; human influence on climate in all regions; future climate change including sea level rise; global warming effects including extremes; climate information for risk assessment and regional adaptation; limiting climate change by reaching net zero carbon dioxide emissions and reducing other greenhouse gas emissions; and benefits for air quality. The report serves policymakers, decision makers, stakeholders, and all interested parties with the latest policy-relevant information on climate change. Available as Open Access on Cambridge Core.","edition":"1","ISBN":"978-1-00-915789-6","language":"en","license":"https://www.cambridge.org/core/terms","note":"DOI: 10.1017/9781009157896","publisher":"Cambridge University Press","source":"DOI.org (Crossref)","title":"The Physical Science Basis: Working Group I Contribution to the Sixth Assessment Report of the Intergovernmental Panel on Climate Change","title-short":"Climate Change 2021 – The Physical Science Basis","URL":"https://www.cambridge.org/core/product/identifier/9781009157896/type/book","author":[{"literal":"IPCC"}],"accessed":{"date-parts":[["2024",10,24]]},"issued":{"date-parts":[["2022"]]}}}],"schema":"https://github.com/citation-style-language/schema/raw/master/csl-citation.json"} </w:instrText>
+        <w:instrText xml:space="preserve"> ADDIN ZOTERO_ITEM CSL_CITATION {"citationID":"Il2k0f0k","properties":{"formattedCitation":"(IPCC, 2021)","plainCitation":"(IPCC, 2021)","noteIndex":0},"citationItems":[{"id":55,"uris":["http://zotero.org/users/local/QtHvmTT0/items/BKU78SGR"],"itemData":{"id":55,"type":"book","abstract":"The Working Group I contribution to the Sixth Assessment Report of the Intergovernmental Panel on Climate Change (IPCC) provides a comprehensive assessment of the physical science basis of climate change. It considers in situ and remote observations; paleoclimate information; understanding of climate drivers and physical, chemical, and biological processes and feedbacks; global and regional climate modelling; advances in methods of analyses; and insights from climate services. It assesses the current state of the climate; human influence on climate in all regions; future climate change including sea level rise; global warming effects including extremes; climate information for risk assessment and regional adaptation; limiting climate change by reaching net zero carbon dioxide emissions and reducing other greenhouse gas emissions; and benefits for air quality. The report serves policymakers, decision makers, stakeholders, and all interested parties with the latest policy-relevant information on climate change. Available as Open Access on Cambridge Core.","edition":"1","ISBN":"978-1-00-915789-6","language":"en","license":"https://www.cambridge.org/core/terms","note":"DOI: 10.1017/9781009157896","publisher":"Cambridge University Press","source":"DOI.org (Crossref)","title":"The Physical Science Basis: Working Group I Contribution to the Sixth Assessment Report of the Intergovernmental Panel on Climate Change","title-short":"Climate Change 2021 – The Physical Science Basis","URL":"https://www.cambridge.org/core/product/identifier/9781009157896/type/book","author":[{"literal":"IPCC"}],"accessed":{"date-parts":[["2024",10,24]]},"issued":{"date-parts":[["2021"]]}}}],"schema":"https://github.com/citation-style-language/schema/raw/master/csl-citation.json"} </w:instrText>
       </w:r>
       <w:r>
         <w:fldChar w:fldCharType="separate"/>
@@ -1325,25 +1239,13 @@
         <w:rPr>
           <w:rFonts w:cs="Times New Roman"/>
         </w:rPr>
-        <w:t>(IPCC, 2022</w:t>
-      </w:r>
-      <w:r>
-        <w:rPr>
-          <w:rFonts w:cs="Times New Roman"/>
-        </w:rPr>
-        <w:t>,</w:t>
-      </w:r>
-      <w:r>
-        <w:rPr>
-          <w:rFonts w:cs="Times New Roman"/>
-        </w:rPr>
-        <w:t xml:space="preserve"> </w:t>
-      </w:r>
-      <w:r>
-        <w:rPr>
-          <w:rFonts w:cs="Times New Roman"/>
-        </w:rPr>
-        <w:t>TS.C.4.5</w:t>
+        <w:t>(IPCC, 2021</w:t>
+      </w:r>
+      <w:r>
+        <w:rPr>
+          <w:rFonts w:cs="Times New Roman"/>
+        </w:rPr>
+        <w:t>, TS.C.4.5</w:t>
       </w:r>
       <w:r>
         <w:rPr>
@@ -1377,7 +1279,7 @@
         <w:fldChar w:fldCharType="begin"/>
       </w:r>
       <w:r>
-        <w:instrText xml:space="preserve"> ADDIN ZOTERO_ITEM CSL_CITATION {"citationID":"EGGSRcvn","properties":{"formattedCitation":"(IPCC, 2022)","plainCitation":"(IPCC, 2022)","dontUpdate":true,"noteIndex":0},"citationItems":[{"id":55,"uris":["http://zotero.org/users/local/QtHvmTT0/items/BKU78SGR"],"itemData":{"id":55,"type":"book","abstract":"The Working Group I contribution to the Sixth Assessment Report of the Intergovernmental Panel on Climate Change (IPCC) provides a comprehensive assessment of the physical science basis of climate change. It considers in situ and remote observations; paleoclimate information; understanding of climate drivers and physical, chemical, and biological processes and feedbacks; global and regional climate modelling; advances in methods of analyses; and insights from climate services. It assesses the current state of the climate; human influence on climate in all regions; future climate change including sea level rise; global warming effects including extremes; climate information for risk assessment and regional adaptation; limiting climate change by reaching net zero carbon dioxide emissions and reducing other greenhouse gas emissions; and benefits for air quality. The report serves policymakers, decision makers, stakeholders, and all interested parties with the latest policy-relevant information on climate change. Available as Open Access on Cambridge Core.","edition":"1","ISBN":"978-1-00-915789-6","language":"en","license":"https://www.cambridge.org/core/terms","note":"DOI: 10.1017/9781009157896","publisher":"Cambridge University Press","source":"DOI.org (Crossref)","title":"The Physical Science Basis: Working Group I Contribution to the Sixth Assessment Report of the Intergovernmental Panel on Climate Change","title-short":"Climate Change 2021 – The Physical Science Basis","URL":"https://www.cambridge.org/core/product/identifier/9781009157896/type/book","author":[{"literal":"IPCC"}],"accessed":{"date-parts":[["2024",10,24]]},"issued":{"date-parts":[["2022"]]}}}],"schema":"https://github.com/citation-style-language/schema/raw/master/csl-citation.json"} </w:instrText>
+        <w:instrText xml:space="preserve"> ADDIN ZOTERO_ITEM CSL_CITATION {"citationID":"EGGSRcvn","properties":{"formattedCitation":"(IPCC, 2022)","plainCitation":"(IPCC, 2022)","dontUpdate":true,"noteIndex":0},"citationItems":[{"id":55,"uris":["http://zotero.org/users/local/QtHvmTT0/items/BKU78SGR"],"itemData":{"id":55,"type":"book","abstract":"The Working Group I contribution to the Sixth Assessment Report of the Intergovernmental Panel on Climate Change (IPCC) provides a comprehensive assessment of the physical science basis of climate change. It considers in situ and remote observations; paleoclimate information; understanding of climate drivers and physical, chemical, and biological processes and feedbacks; global and regional climate modelling; advances in methods of analyses; and insights from climate services. It assesses the current state of the climate; human influence on climate in all regions; future climate change including sea level rise; global warming effects including extremes; climate information for risk assessment and regional adaptation; limiting climate change by reaching net zero carbon dioxide emissions and reducing other greenhouse gas emissions; and benefits for air quality. The report serves policymakers, decision makers, stakeholders, and all interested parties with the latest policy-relevant information on climate change. Available as Open Access on Cambridge Core.","edition":"1","ISBN":"978-1-00-915789-6","language":"en","license":"https://www.cambridge.org/core/terms","note":"DOI: 10.1017/9781009157896","publisher":"Cambridge University Press","source":"DOI.org (Crossref)","title":"The Physical Science Basis: Working Group I Contribution to the Sixth Assessment Report of the Intergovernmental Panel on Climate Change","title-short":"Climate Change 2021 – The Physical Science Basis","URL":"https://www.cambridge.org/core/product/identifier/9781009157896/type/book","author":[{"literal":"IPCC"}],"accessed":{"date-parts":[["2024",10,24]]},"issued":{"date-parts":[["2021"]]}}}],"schema":"https://github.com/citation-style-language/schema/raw/master/csl-citation.json"} </w:instrText>
       </w:r>
       <w:r>
         <w:fldChar w:fldCharType="separate"/>
@@ -1419,7 +1321,7 @@
         <w:fldChar w:fldCharType="begin"/>
       </w:r>
       <w:r>
-        <w:instrText xml:space="preserve"> ADDIN ZOTERO_ITEM CSL_CITATION {"citationID":"FsxNoFps","properties":{"formattedCitation":"(IPCC, 2022)","plainCitation":"(IPCC, 2022)","dontUpdate":true,"noteIndex":0},"citationItems":[{"id":55,"uris":["http://zotero.org/users/local/QtHvmTT0/items/BKU78SGR"],"itemData":{"id":55,"type":"book","abstract":"The Working Group I contribution to the Sixth Assessment Report of the Intergovernmental Panel on Climate Change (IPCC) provides a comprehensive assessment of the physical science basis of climate change. It considers in situ and remote observations; paleoclimate information; understanding of climate drivers and physical, chemical, and biological processes and feedbacks; global and regional climate modelling; advances in methods of analyses; and insights from climate services. It assesses the current state of the climate; human influence on climate in all regions; future climate change including sea level rise; global warming effects including extremes; climate information for risk assessment and regional adaptation; limiting climate change by reaching net zero carbon dioxide emissions and reducing other greenhouse gas emissions; and benefits for air quality. The report serves policymakers, decision makers, stakeholders, and all interested parties with the latest policy-relevant information on climate change. Available as Open Access on Cambridge Core.","edition":"1","ISBN":"978-1-00-915789-6","language":"en","license":"https://www.cambridge.org/core/terms","note":"DOI: 10.1017/9781009157896","publisher":"Cambridge University Press","source":"DOI.org (Crossref)","title":"The Physical Science Basis: Working Group I Contribution to the Sixth Assessment Report of the Intergovernmental Panel on Climate Change","title-short":"Climate Change 2021 – The Physical Science Basis","URL":"https://www.cambridge.org/core/product/identifier/9781009157896/type/book","author":[{"literal":"IPCC"}],"accessed":{"date-parts":[["2024",10,24]]},"issued":{"date-parts":[["2022"]]}}}],"schema":"https://github.com/citation-style-language/schema/raw/master/csl-citation.json"} </w:instrText>
+        <w:instrText xml:space="preserve"> ADDIN ZOTERO_ITEM CSL_CITATION {"citationID":"FsxNoFps","properties":{"formattedCitation":"(IPCC, 2022)","plainCitation":"(IPCC, 2022)","dontUpdate":true,"noteIndex":0},"citationItems":[{"id":55,"uris":["http://zotero.org/users/local/QtHvmTT0/items/BKU78SGR"],"itemData":{"id":55,"type":"book","abstract":"The Working Group I contribution to the Sixth Assessment Report of the Intergovernmental Panel on Climate Change (IPCC) provides a comprehensive assessment of the physical science basis of climate change. It considers in situ and remote observations; paleoclimate information; understanding of climate drivers and physical, chemical, and biological processes and feedbacks; global and regional climate modelling; advances in methods of analyses; and insights from climate services. It assesses the current state of the climate; human influence on climate in all regions; future climate change including sea level rise; global warming effects including extremes; climate information for risk assessment and regional adaptation; limiting climate change by reaching net zero carbon dioxide emissions and reducing other greenhouse gas emissions; and benefits for air quality. The report serves policymakers, decision makers, stakeholders, and all interested parties with the latest policy-relevant information on climate change. Available as Open Access on Cambridge Core.","edition":"1","ISBN":"978-1-00-915789-6","language":"en","license":"https://www.cambridge.org/core/terms","note":"DOI: 10.1017/9781009157896","publisher":"Cambridge University Press","source":"DOI.org (Crossref)","title":"The Physical Science Basis: Working Group I Contribution to the Sixth Assessment Report of the Intergovernmental Panel on Climate Change","title-short":"Climate Change 2021 – The Physical Science Basis","URL":"https://www.cambridge.org/core/product/identifier/9781009157896/type/book","author":[{"literal":"IPCC"}],"accessed":{"date-parts":[["2024",10,24]]},"issued":{"date-parts":[["2021"]]}}}],"schema":"https://github.com/citation-style-language/schema/raw/master/csl-citation.json"} </w:instrText>
       </w:r>
       <w:r>
         <w:fldChar w:fldCharType="separate"/>
@@ -1461,7 +1363,7 @@
         <w:fldChar w:fldCharType="begin"/>
       </w:r>
       <w:r>
-        <w:instrText xml:space="preserve"> ADDIN ZOTERO_ITEM CSL_CITATION {"citationID":"q3Y0M6zj","properties":{"formattedCitation":"(IPCC, 2022)","plainCitation":"(IPCC, 2022)","dontUpdate":true,"noteIndex":0},"citationItems":[{"id":55,"uris":["http://zotero.org/users/local/QtHvmTT0/items/BKU78SGR"],"itemData":{"id":55,"type":"book","abstract":"The Working Group I contribution to the Sixth Assessment Report of the Intergovernmental Panel on Climate Change (IPCC) provides a comprehensive assessment of the physical science basis of climate change. It considers in situ and remote observations; paleoclimate information; understanding of climate drivers and physical, chemical, and biological processes and feedbacks; global and regional climate modelling; advances in methods of analyses; and insights from climate services. It assesses the current state of the climate; human influence on climate in all regions; future climate change including sea level rise; global warming effects including extremes; climate information for risk assessment and regional adaptation; limiting climate change by reaching net zero carbon dioxide emissions and reducing other greenhouse gas emissions; and benefits for air quality. The report serves policymakers, decision makers, stakeholders, and all interested parties with the latest policy-relevant information on climate change. Available as Open Access on Cambridge Core.","edition":"1","ISBN":"978-1-00-915789-6","language":"en","license":"https://www.cambridge.org/core/terms","note":"DOI: 10.1017/9781009157896","publisher":"Cambridge University Press","source":"DOI.org (Crossref)","title":"The Physical Science Basis: Working Group I Contribution to the Sixth Assessment Report of the Intergovernmental Panel on Climate Change","title-short":"Climate Change 2021 – The Physical Science Basis","URL":"https://www.cambridge.org/core/product/identifier/9781009157896/type/book","author":[{"literal":"IPCC"}],"accessed":{"date-parts":[["2024",10,24]]},"issued":{"date-parts":[["2022"]]}}}],"schema":"https://github.com/citation-style-language/schema/raw/master/csl-citation.json"} </w:instrText>
+        <w:instrText xml:space="preserve"> ADDIN ZOTERO_ITEM CSL_CITATION {"citationID":"q3Y0M6zj","properties":{"formattedCitation":"(IPCC, 2022)","plainCitation":"(IPCC, 2022)","dontUpdate":true,"noteIndex":0},"citationItems":[{"id":55,"uris":["http://zotero.org/users/local/QtHvmTT0/items/BKU78SGR"],"itemData":{"id":55,"type":"book","abstract":"The Working Group I contribution to the Sixth Assessment Report of the Intergovernmental Panel on Climate Change (IPCC) provides a comprehensive assessment of the physical science basis of climate change. It considers in situ and remote observations; paleoclimate information; understanding of climate drivers and physical, chemical, and biological processes and feedbacks; global and regional climate modelling; advances in methods of analyses; and insights from climate services. It assesses the current state of the climate; human influence on climate in all regions; future climate change including sea level rise; global warming effects including extremes; climate information for risk assessment and regional adaptation; limiting climate change by reaching net zero carbon dioxide emissions and reducing other greenhouse gas emissions; and benefits for air quality. The report serves policymakers, decision makers, stakeholders, and all interested parties with the latest policy-relevant information on climate change. Available as Open Access on Cambridge Core.","edition":"1","ISBN":"978-1-00-915789-6","language":"en","license":"https://www.cambridge.org/core/terms","note":"DOI: 10.1017/9781009157896","publisher":"Cambridge University Press","source":"DOI.org (Crossref)","title":"The Physical Science Basis: Working Group I Contribution to the Sixth Assessment Report of the Intergovernmental Panel on Climate Change","title-short":"Climate Change 2021 – The Physical Science Basis","URL":"https://www.cambridge.org/core/product/identifier/9781009157896/type/book","author":[{"literal":"IPCC"}],"accessed":{"date-parts":[["2024",10,24]]},"issued":{"date-parts":[["2021"]]}}}],"schema":"https://github.com/citation-style-language/schema/raw/master/csl-citation.json"} </w:instrText>
       </w:r>
       <w:r>
         <w:fldChar w:fldCharType="separate"/>
@@ -1528,7 +1430,7 @@
         <w:fldChar w:fldCharType="begin"/>
       </w:r>
       <w:r>
-        <w:instrText xml:space="preserve"> ADDIN ZOTERO_ITEM CSL_CITATION {"citationID":"TQGMI7Zp","properties":{"formattedCitation":"(IPCC, 2022)","plainCitation":"(IPCC, 2022)","dontUpdate":true,"noteIndex":0},"citationItems":[{"id":55,"uris":["http://zotero.org/users/local/QtHvmTT0/items/BKU78SGR"],"itemData":{"id":55,"type":"book","abstract":"The Working Group I contribution to the Sixth Assessment Report of the Intergovernmental Panel on Climate Change (IPCC) provides a comprehensive assessment of the physical science basis of climate change. It considers in situ and remote observations; paleoclimate information; understanding of climate drivers and physical, chemical, and biological processes and feedbacks; global and regional climate modelling; advances in methods of analyses; and insights from climate services. It assesses the current state of the climate; human influence on climate in all regions; future climate change including sea level rise; global warming effects including extremes; climate information for risk assessment and regional adaptation; limiting climate change by reaching net zero carbon dioxide emissions and reducing other greenhouse gas emissions; and benefits for air quality. The report serves policymakers, decision makers, stakeholders, and all interested parties with the latest policy-relevant information on climate change. Available as Open Access on Cambridge Core.","edition":"1","ISBN":"978-1-00-915789-6","language":"en","license":"https://www.cambridge.org/core/terms","note":"DOI: 10.1017/9781009157896","publisher":"Cambridge University Press","source":"DOI.org (Crossref)","title":"The Physical Science Basis: Working Group I Contribution to the Sixth Assessment Report of the Intergovernmental Panel on Climate Change","title-short":"Climate Change 2021 – The Physical Science Basis","URL":"https://www.cambridge.org/core/product/identifier/9781009157896/type/book","author":[{"literal":"IPCC"}],"accessed":{"date-parts":[["2024",10,24]]},"issued":{"date-parts":[["2022"]]}}}],"schema":"https://github.com/citation-style-language/schema/raw/master/csl-citation.json"} </w:instrText>
+        <w:instrText xml:space="preserve"> ADDIN ZOTERO_ITEM CSL_CITATION {"citationID":"TQGMI7Zp","properties":{"formattedCitation":"(IPCC, 2022)","plainCitation":"(IPCC, 2022)","dontUpdate":true,"noteIndex":0},"citationItems":[{"id":55,"uris":["http://zotero.org/users/local/QtHvmTT0/items/BKU78SGR"],"itemData":{"id":55,"type":"book","abstract":"The Working Group I contribution to the Sixth Assessment Report of the Intergovernmental Panel on Climate Change (IPCC) provides a comprehensive assessment of the physical science basis of climate change. It considers in situ and remote observations; paleoclimate information; understanding of climate drivers and physical, chemical, and biological processes and feedbacks; global and regional climate modelling; advances in methods of analyses; and insights from climate services. It assesses the current state of the climate; human influence on climate in all regions; future climate change including sea level rise; global warming effects including extremes; climate information for risk assessment and regional adaptation; limiting climate change by reaching net zero carbon dioxide emissions and reducing other greenhouse gas emissions; and benefits for air quality. The report serves policymakers, decision makers, stakeholders, and all interested parties with the latest policy-relevant information on climate change. Available as Open Access on Cambridge Core.","edition":"1","ISBN":"978-1-00-915789-6","language":"en","license":"https://www.cambridge.org/core/terms","note":"DOI: 10.1017/9781009157896","publisher":"Cambridge University Press","source":"DOI.org (Crossref)","title":"The Physical Science Basis: Working Group I Contribution to the Sixth Assessment Report of the Intergovernmental Panel on Climate Change","title-short":"Climate Change 2021 – The Physical Science Basis","URL":"https://www.cambridge.org/core/product/identifier/9781009157896/type/book","author":[{"literal":"IPCC"}],"accessed":{"date-parts":[["2024",10,24]]},"issued":{"date-parts":[["2021"]]}}}],"schema":"https://github.com/citation-style-language/schema/raw/master/csl-citation.json"} </w:instrText>
       </w:r>
       <w:r>
         <w:fldChar w:fldCharType="separate"/>
@@ -1670,7 +1572,7 @@
         <w:fldChar w:fldCharType="begin"/>
       </w:r>
       <w:r>
-        <w:instrText xml:space="preserve"> ADDIN ZOTERO_ITEM CSL_CITATION {"citationID":"ZvdiZRcc","properties":{"formattedCitation":"(Intergovernmental Panel On Climate Change (IPCC), 2023)","plainCitation":"(Intergovernmental Panel On Climate Change (IPCC), 2023)","dontUpdate":true,"noteIndex":0},"citationItems":[{"id":55,"uris":["http://zotero.org/users/local/QtHvmTT0/items/BKU78SGR"],"itemData":{"id":55,"type":"book","abstract":"The Working Group I contribution to the Sixth Assessment Report of the Intergovernmental Panel on Climate Change (IPCC) provides a comprehensive assessment of the physical science basis of climate change. It considers in situ and remote observations; paleoclimate information; understanding of climate drivers and physical, chemical, and biological processes and feedbacks; global and regional climate modelling; advances in methods of analyses; and insights from climate services. It assesses the current state of the climate; human influence on climate in all regions; future climate change including sea level rise; global warming effects including extremes; climate information for risk assessment and regional adaptation; limiting climate change by reaching net zero carbon dioxide emissions and reducing other greenhouse gas emissions; and benefits for air quality. The report serves policymakers, decision makers, stakeholders, and all interested parties with the latest policy-relevant information on climate change. Available as Open Access on Cambridge Core.","edition":"1","ISBN":"978-1-00-915789-6","language":"en","license":"https://www.cambridge.org/core/terms","note":"DOI: 10.1017/9781009157896","publisher":"Cambridge University Press","source":"DOI.org (Crossref)","title":"The Physical Science Basis: Working Group I Contribution to the Sixth Assessment Report of the Intergovernmental Panel on Climate Change","title-short":"Climate Change 2021 – The Physical Science Basis","URL":"https://www.cambridge.org/core/product/identifier/9781009157896/type/book","author":[{"literal":"IPCC"}],"accessed":{"date-parts":[["2024",10,24]]},"issued":{"date-parts":[["2022"]]}}}],"schema":"https://github.com/citation-style-language/schema/raw/master/csl-citation.json"} </w:instrText>
+        <w:instrText xml:space="preserve"> ADDIN ZOTERO_ITEM CSL_CITATION {"citationID":"ZvdiZRcc","properties":{"formattedCitation":"(Intergovernmental Panel On Climate Change (IPCC), 2023)","plainCitation":"(Intergovernmental Panel On Climate Change (IPCC), 2023)","dontUpdate":true,"noteIndex":0},"citationItems":[{"id":55,"uris":["http://zotero.org/users/local/QtHvmTT0/items/BKU78SGR"],"itemData":{"id":55,"type":"book","abstract":"The Working Group I contribution to the Sixth Assessment Report of the Intergovernmental Panel on Climate Change (IPCC) provides a comprehensive assessment of the physical science basis of climate change. It considers in situ and remote observations; paleoclimate information; understanding of climate drivers and physical, chemical, and biological processes and feedbacks; global and regional climate modelling; advances in methods of analyses; and insights from climate services. It assesses the current state of the climate; human influence on climate in all regions; future climate change including sea level rise; global warming effects including extremes; climate information for risk assessment and regional adaptation; limiting climate change by reaching net zero carbon dioxide emissions and reducing other greenhouse gas emissions; and benefits for air quality. The report serves policymakers, decision makers, stakeholders, and all interested parties with the latest policy-relevant information on climate change. Available as Open Access on Cambridge Core.","edition":"1","ISBN":"978-1-00-915789-6","language":"en","license":"https://www.cambridge.org/core/terms","note":"DOI: 10.1017/9781009157896","publisher":"Cambridge University Press","source":"DOI.org (Crossref)","title":"The Physical Science Basis: Working Group I Contribution to the Sixth Assessment Report of the Intergovernmental Panel on Climate Change","title-short":"Climate Change 2021 – The Physical Science Basis","URL":"https://www.cambridge.org/core/product/identifier/9781009157896/type/book","author":[{"literal":"IPCC"}],"accessed":{"date-parts":[["2024",10,24]]},"issued":{"date-parts":[["2021"]]}}}],"schema":"https://github.com/citation-style-language/schema/raw/master/csl-citation.json"} </w:instrText>
       </w:r>
       <w:r>
         <w:fldChar w:fldCharType="separate"/>
@@ -3034,7 +2936,6 @@
   <w:style w:type="character" w:default="1" w:styleId="DefaultParagraphFont">
     <w:name w:val="Default Paragraph Font"/>
     <w:uiPriority w:val="1"/>
-    <w:semiHidden/>
     <w:unhideWhenUsed/>
   </w:style>
   <w:style w:type="table" w:default="1" w:styleId="TableNormal">

</xml_diff>